<commit_message>
added open cv script for visage detection
</commit_message>
<xml_diff>
--- a/Ydays-2020-pitch.docx
+++ b/Ydays-2020-pitch.docx
@@ -285,7 +285,6 @@
           <w:u w:val="single"/>
         </w:rPr>
       </w:pPr>
-      <w:proofErr w:type="spellStart"/>
       <w:r>
         <w:rPr>
           <w:rFonts w:ascii="Montserrat Medium" w:hAnsi="Montserrat Medium"/>
@@ -296,19 +295,7 @@
           <w:u w:val="single"/>
         </w:rPr>
         <w:lastRenderedPageBreak/>
-        <w:t>Summary</w:t>
-      </w:r>
-      <w:proofErr w:type="spellEnd"/>
-      <w:r>
-        <w:rPr>
-          <w:rFonts w:ascii="Montserrat Medium" w:hAnsi="Montserrat Medium"/>
-          <w:i/>
-          <w:iCs/>
-          <w:sz w:val="60"/>
-          <w:szCs w:val="60"/>
-          <w:u w:val="single"/>
-        </w:rPr>
-        <w:t xml:space="preserve"> </w:t>
+        <w:t xml:space="preserve">Summary </w:t>
       </w:r>
     </w:p>
     <w:p>
@@ -335,23 +322,13 @@
           <w:szCs w:val="32"/>
         </w:rPr>
       </w:pPr>
-      <w:proofErr w:type="spellStart"/>
       <w:r>
         <w:rPr>
           <w:rFonts w:ascii="Montserrat" w:hAnsi="Montserrat"/>
           <w:sz w:val="32"/>
           <w:szCs w:val="32"/>
         </w:rPr>
-        <w:t>Context</w:t>
-      </w:r>
-      <w:proofErr w:type="spellEnd"/>
-      <w:r>
-        <w:rPr>
-          <w:rFonts w:ascii="Montserrat" w:hAnsi="Montserrat"/>
-          <w:sz w:val="32"/>
-          <w:szCs w:val="32"/>
-        </w:rPr>
-        <w:t xml:space="preserve"> </w:t>
+        <w:t xml:space="preserve">Context </w:t>
       </w:r>
     </w:p>
     <w:p>
@@ -374,18 +351,8 @@
           <w:sz w:val="32"/>
           <w:szCs w:val="32"/>
         </w:rPr>
-        <w:t xml:space="preserve">The </w:t>
-      </w:r>
-      <w:proofErr w:type="spellStart"/>
-      <w:r>
-        <w:rPr>
-          <w:rFonts w:ascii="Montserrat" w:hAnsi="Montserrat"/>
-          <w:sz w:val="32"/>
-          <w:szCs w:val="32"/>
-        </w:rPr>
-        <w:t>deliverable</w:t>
-      </w:r>
-      <w:proofErr w:type="spellEnd"/>
+        <w:t>The deliverable</w:t>
+      </w:r>
     </w:p>
     <w:p>
       <w:pPr>
@@ -407,25 +374,7 @@
           <w:sz w:val="32"/>
           <w:szCs w:val="32"/>
         </w:rPr>
-        <w:t xml:space="preserve">The </w:t>
-      </w:r>
-      <w:proofErr w:type="spellStart"/>
-      <w:r>
-        <w:rPr>
-          <w:rFonts w:ascii="Montserrat" w:hAnsi="Montserrat"/>
-          <w:sz w:val="32"/>
-          <w:szCs w:val="32"/>
-        </w:rPr>
-        <w:t>project</w:t>
-      </w:r>
-      <w:proofErr w:type="spellEnd"/>
-      <w:r>
-        <w:rPr>
-          <w:rFonts w:ascii="Montserrat" w:hAnsi="Montserrat"/>
-          <w:sz w:val="32"/>
-          <w:szCs w:val="32"/>
-        </w:rPr>
-        <w:t xml:space="preserve"> stages</w:t>
+        <w:t>The project stages</w:t>
       </w:r>
     </w:p>
     <w:p>
@@ -471,36 +420,8 @@
           <w:sz w:val="32"/>
           <w:szCs w:val="32"/>
         </w:rPr>
-        <w:t xml:space="preserve">How </w:t>
-      </w:r>
-      <w:proofErr w:type="spellStart"/>
-      <w:r>
-        <w:rPr>
-          <w:rFonts w:ascii="Montserrat" w:hAnsi="Montserrat"/>
-          <w:sz w:val="32"/>
-          <w:szCs w:val="32"/>
-        </w:rPr>
-        <w:t>it</w:t>
-      </w:r>
-      <w:proofErr w:type="spellEnd"/>
-      <w:r>
-        <w:rPr>
-          <w:rFonts w:ascii="Montserrat" w:hAnsi="Montserrat"/>
-          <w:sz w:val="32"/>
-          <w:szCs w:val="32"/>
-        </w:rPr>
-        <w:t xml:space="preserve"> </w:t>
-      </w:r>
-      <w:proofErr w:type="spellStart"/>
-      <w:r>
-        <w:rPr>
-          <w:rFonts w:ascii="Montserrat" w:hAnsi="Montserrat"/>
-          <w:sz w:val="32"/>
-          <w:szCs w:val="32"/>
-        </w:rPr>
-        <w:t>works</w:t>
-      </w:r>
-      <w:proofErr w:type="spellEnd"/>
+        <w:t>How it works</w:t>
+      </w:r>
     </w:p>
     <w:p>
       <w:pPr>
@@ -539,23 +460,21 @@
           <w:szCs w:val="32"/>
         </w:rPr>
       </w:pPr>
-      <w:proofErr w:type="spellStart"/>
       <w:r>
         <w:rPr>
           <w:rFonts w:ascii="Montserrat" w:hAnsi="Montserrat"/>
           <w:sz w:val="32"/>
           <w:szCs w:val="32"/>
         </w:rPr>
-        <w:t>Tasks</w:t>
-      </w:r>
-      <w:proofErr w:type="spellEnd"/>
+        <w:t>Tasks division</w:t>
+      </w:r>
       <w:r>
         <w:rPr>
           <w:rFonts w:ascii="Montserrat" w:hAnsi="Montserrat"/>
           <w:sz w:val="32"/>
           <w:szCs w:val="32"/>
         </w:rPr>
-        <w:t xml:space="preserve"> division</w:t>
+        <w:t xml:space="preserve"> </w:t>
       </w:r>
     </w:p>
     <w:p>
@@ -572,41 +491,13 @@
           <w:szCs w:val="32"/>
         </w:rPr>
       </w:pPr>
-      <w:proofErr w:type="spellStart"/>
       <w:r>
         <w:rPr>
           <w:rFonts w:ascii="Montserrat" w:hAnsi="Montserrat"/>
           <w:sz w:val="32"/>
           <w:szCs w:val="32"/>
         </w:rPr>
-        <w:t>Provisional</w:t>
-      </w:r>
-      <w:proofErr w:type="spellEnd"/>
-      <w:r>
-        <w:rPr>
-          <w:rFonts w:ascii="Montserrat" w:hAnsi="Montserrat"/>
-          <w:sz w:val="32"/>
-          <w:szCs w:val="32"/>
-        </w:rPr>
-        <w:t xml:space="preserve"> </w:t>
-      </w:r>
-      <w:proofErr w:type="spellStart"/>
-      <w:r>
-        <w:rPr>
-          <w:rFonts w:ascii="Montserrat" w:hAnsi="Montserrat"/>
-          <w:sz w:val="32"/>
-          <w:szCs w:val="32"/>
-        </w:rPr>
-        <w:t>schedule</w:t>
-      </w:r>
-      <w:proofErr w:type="spellEnd"/>
-      <w:r>
-        <w:rPr>
-          <w:rFonts w:ascii="Montserrat" w:hAnsi="Montserrat"/>
-          <w:sz w:val="32"/>
-          <w:szCs w:val="32"/>
-        </w:rPr>
-        <w:t xml:space="preserve"> </w:t>
+        <w:t xml:space="preserve">Planning </w:t>
       </w:r>
     </w:p>
     <w:p>
@@ -642,19 +533,29 @@
           <w:szCs w:val="32"/>
         </w:rPr>
       </w:pPr>
+    </w:p>
+    <w:p>
+      <w:pPr>
+        <w:spacing w:line="480" w:lineRule="auto"/>
+        <w:rPr>
+          <w:rFonts w:ascii="Montserrat Medium" w:hAnsi="Montserrat Medium"/>
+          <w:sz w:val="28"/>
+          <w:szCs w:val="28"/>
+        </w:rPr>
+      </w:pPr>
       <w:r>
         <w:rPr>
           <w:rFonts w:ascii="Montserrat Medium" w:hAnsi="Montserrat Medium"/>
           <w:noProof/>
         </w:rPr>
         <w:drawing>
-          <wp:anchor distT="0" distB="0" distL="114300" distR="114300" simplePos="0" relativeHeight="251673600" behindDoc="1" locked="0" layoutInCell="1" allowOverlap="1" wp14:anchorId="2973EA38" wp14:editId="09E999FA">
+          <wp:anchor distT="0" distB="0" distL="114300" distR="114300" simplePos="0" relativeHeight="251673600" behindDoc="1" locked="0" layoutInCell="1" allowOverlap="1" wp14:anchorId="2973EA38" wp14:editId="354E61C2">
             <wp:simplePos x="0" y="0"/>
-            <wp:positionH relativeFrom="column">
-              <wp:posOffset>-913130</wp:posOffset>
+            <wp:positionH relativeFrom="page">
+              <wp:align>left</wp:align>
             </wp:positionH>
             <wp:positionV relativeFrom="paragraph">
-              <wp:posOffset>170180</wp:posOffset>
+              <wp:posOffset>116840</wp:posOffset>
             </wp:positionV>
             <wp:extent cx="7566660" cy="3990975"/>
             <wp:effectExtent l="0" t="0" r="0" b="9525"/>
@@ -710,34 +611,41 @@
           </wp:anchor>
         </w:drawing>
       </w:r>
-    </w:p>
-    <w:p>
-      <w:pPr>
-        <w:spacing w:line="480" w:lineRule="auto"/>
-        <w:ind w:left="360"/>
-        <w:rPr>
-          <w:rFonts w:ascii="Montserrat SemiBold" w:hAnsi="Montserrat SemiBold"/>
+      <w:r>
+        <w:rPr>
+          <w:rFonts w:ascii="Montserrat" w:hAnsi="Montserrat"/>
+          <w:sz w:val="44"/>
+          <w:szCs w:val="44"/>
+          <w:lang w:val="en-US"/>
+        </w:rPr>
+        <w:br w:type="page"/>
+      </w:r>
+      <w:r>
+        <w:rPr>
+          <w:rFonts w:ascii="Montserrat Medium" w:hAnsi="Montserrat Medium"/>
           <w:sz w:val="28"/>
           <w:szCs w:val="28"/>
-        </w:rPr>
-      </w:pPr>
-      <w:r>
-        <w:rPr>
-          <w:rFonts w:ascii="Montserrat" w:hAnsi="Montserrat"/>
-          <w:sz w:val="44"/>
-          <w:szCs w:val="44"/>
-          <w:lang w:val="en-US"/>
-        </w:rPr>
-        <w:br w:type="page"/>
-      </w:r>
-      <w:r>
-        <w:rPr>
-          <w:rFonts w:ascii="Montserrat SemiBold" w:hAnsi="Montserrat SemiBold"/>
+          <w:lang w:val="en-US"/>
+        </w:rPr>
+        <w:lastRenderedPageBreak/>
+        <w:t>I.</w:t>
+      </w:r>
+      <w:r>
+        <w:rPr>
+          <w:rFonts w:ascii="Montserrat Medium" w:hAnsi="Montserrat Medium"/>
           <w:sz w:val="28"/>
           <w:szCs w:val="28"/>
           <w:lang w:val="en-US"/>
         </w:rPr>
-        <w:lastRenderedPageBreak/>
+        <w:tab/>
+      </w:r>
+      <w:r>
+        <w:rPr>
+          <w:rFonts w:ascii="Montserrat Medium" w:hAnsi="Montserrat Medium"/>
+          <w:sz w:val="28"/>
+          <w:szCs w:val="28"/>
+          <w:lang w:val="en-US"/>
+        </w:rPr>
         <w:t xml:space="preserve">Context </w:t>
       </w:r>
     </w:p>
@@ -952,29 +860,27 @@
           <w:szCs w:val="22"/>
           <w:lang w:val="en-US"/>
         </w:rPr>
-        <w:t xml:space="preserve">The issue we want to address with </w:t>
-      </w:r>
-      <w:proofErr w:type="spellStart"/>
-      <w:r>
-        <w:rPr>
-          <w:rFonts w:ascii="Montserrat" w:hAnsi="Montserrat"/>
+        <w:t xml:space="preserve">The issue we want to address with Ydays 2020-2021 is the following: </w:t>
+      </w:r>
+      <w:r>
+        <w:rPr>
+          <w:rFonts w:ascii="Montserrat Medium" w:hAnsi="Montserrat Medium"/>
           <w:color w:val="000000"/>
           <w:sz w:val="22"/>
           <w:szCs w:val="22"/>
           <w:lang w:val="en-US"/>
         </w:rPr>
-        <w:t>Ydays</w:t>
-      </w:r>
-      <w:proofErr w:type="spellEnd"/>
-      <w:r>
-        <w:rPr>
-          <w:rFonts w:ascii="Montserrat" w:hAnsi="Montserrat"/>
+        <w:t>How do facial recognition AI</w:t>
+      </w:r>
+      <w:r>
+        <w:rPr>
+          <w:rFonts w:ascii="Montserrat Medium" w:hAnsi="Montserrat Medium"/>
           <w:color w:val="000000"/>
           <w:sz w:val="22"/>
           <w:szCs w:val="22"/>
           <w:lang w:val="en-US"/>
         </w:rPr>
-        <w:t xml:space="preserve"> 2020-2021 is the following: </w:t>
+        <w:t>’</w:t>
       </w:r>
       <w:r>
         <w:rPr>
@@ -984,7 +890,7 @@
           <w:szCs w:val="22"/>
           <w:lang w:val="en-US"/>
         </w:rPr>
-        <w:t>How do facial recognition AIs work?</w:t>
+        <w:t>s work?</w:t>
       </w:r>
       <w:r>
         <w:rPr>
@@ -1232,19 +1138,47 @@
       </w:pPr>
       <w:r>
         <w:rPr>
+          <w:rFonts w:ascii="Montserrat" w:hAnsi="Montserrat"/>
+          <w:color w:val="000000"/>
+          <w:sz w:val="22"/>
+          <w:szCs w:val="22"/>
+          <w:lang w:val="en-US"/>
+        </w:rPr>
+        <w:t>The understanding and assimilation of the facial recognition process by an AI, as well as the functioning of the libraries and algorithms used form our guideline</w:t>
+      </w:r>
+      <w:r>
+        <w:rPr>
+          <w:rFonts w:ascii="Montserrat" w:hAnsi="Montserrat"/>
+          <w:color w:val="000000"/>
+          <w:sz w:val="22"/>
+          <w:szCs w:val="22"/>
+          <w:lang w:val="en-US"/>
+        </w:rPr>
+        <w:t>.</w:t>
+      </w:r>
+    </w:p>
+    <w:p>
+      <w:pPr>
+        <w:rPr>
+          <w:rFonts w:ascii="Montserrat" w:hAnsi="Montserrat"/>
+          <w:sz w:val="44"/>
+          <w:szCs w:val="44"/>
+          <w:lang w:val="en-US"/>
+        </w:rPr>
+      </w:pPr>
+      <w:r>
+        <w:rPr>
           <w:rFonts w:ascii="Montserrat Medium" w:hAnsi="Montserrat Medium"/>
           <w:noProof/>
-          <w:sz w:val="22"/>
-          <w:szCs w:val="22"/>
         </w:rPr>
         <w:drawing>
-          <wp:anchor distT="0" distB="0" distL="114300" distR="114300" simplePos="0" relativeHeight="251664384" behindDoc="1" locked="0" layoutInCell="1" allowOverlap="1" wp14:anchorId="55B5C46C" wp14:editId="6B7711A6">
+          <wp:anchor distT="0" distB="0" distL="114300" distR="114300" simplePos="0" relativeHeight="251664384" behindDoc="1" locked="0" layoutInCell="1" allowOverlap="1" wp14:anchorId="55B5C46C" wp14:editId="5A830D65">
             <wp:simplePos x="0" y="0"/>
-            <wp:positionH relativeFrom="column">
-              <wp:posOffset>-904875</wp:posOffset>
+            <wp:positionH relativeFrom="page">
+              <wp:align>right</wp:align>
             </wp:positionH>
             <wp:positionV relativeFrom="paragraph">
-              <wp:posOffset>434340</wp:posOffset>
+              <wp:posOffset>207645</wp:posOffset>
             </wp:positionV>
             <wp:extent cx="7566660" cy="3991579"/>
             <wp:effectExtent l="0" t="0" r="0" b="9525"/>
@@ -1303,36 +1237,6 @@
       <w:r>
         <w:rPr>
           <w:rFonts w:ascii="Montserrat" w:hAnsi="Montserrat"/>
-          <w:color w:val="000000"/>
-          <w:sz w:val="22"/>
-          <w:szCs w:val="22"/>
-          <w:lang w:val="en-US"/>
-        </w:rPr>
-        <w:t>The understanding and assimilation of the facial recognition process by an AI, as well as the functioning of the libraries and algorithms used form our guideline</w:t>
-      </w:r>
-      <w:r>
-        <w:rPr>
-          <w:rFonts w:ascii="Montserrat" w:hAnsi="Montserrat"/>
-          <w:color w:val="000000"/>
-          <w:sz w:val="22"/>
-          <w:szCs w:val="22"/>
-          <w:lang w:val="en-US"/>
-        </w:rPr>
-        <w:t>.</w:t>
-      </w:r>
-    </w:p>
-    <w:p>
-      <w:pPr>
-        <w:rPr>
-          <w:rFonts w:ascii="Montserrat" w:hAnsi="Montserrat"/>
-          <w:sz w:val="44"/>
-          <w:szCs w:val="44"/>
-          <w:lang w:val="en-US"/>
-        </w:rPr>
-      </w:pPr>
-      <w:r>
-        <w:rPr>
-          <w:rFonts w:ascii="Montserrat" w:hAnsi="Montserrat"/>
           <w:sz w:val="44"/>
           <w:szCs w:val="44"/>
           <w:lang w:val="en-US"/>
@@ -1380,33 +1284,136 @@
           <w:szCs w:val="28"/>
         </w:rPr>
         <w:lastRenderedPageBreak/>
-        <w:t xml:space="preserve">The </w:t>
-      </w:r>
-      <w:proofErr w:type="spellStart"/>
-      <w:r>
-        <w:rPr>
-          <w:rFonts w:ascii="Montserrat Medium" w:hAnsi="Montserrat Medium"/>
-          <w:sz w:val="28"/>
-          <w:szCs w:val="28"/>
-        </w:rPr>
-        <w:t>deliverable</w:t>
-      </w:r>
-      <w:proofErr w:type="spellEnd"/>
-    </w:p>
-    <w:p>
-      <w:pPr>
-        <w:rPr>
-          <w:rFonts w:ascii="Montserrat" w:hAnsi="Montserrat"/>
-          <w:color w:val="000000"/>
-          <w:lang w:val="en-US"/>
-        </w:rPr>
-      </w:pPr>
-      <w:proofErr w:type="gramStart"/>
-      <w:r>
-        <w:rPr>
-          <w:rFonts w:ascii="Montserrat" w:hAnsi="Montserrat"/>
-          <w:color w:val="000000"/>
-          <w:lang w:val="en-US"/>
+        <w:t>The deliverable</w:t>
+      </w:r>
+    </w:p>
+    <w:p>
+      <w:pPr>
+        <w:spacing w:line="240" w:lineRule="auto"/>
+        <w:rPr>
+          <w:rFonts w:ascii="Montserrat" w:hAnsi="Montserrat"/>
+          <w:color w:val="000000"/>
+          <w:lang w:val="en-US"/>
+        </w:rPr>
+      </w:pPr>
+      <w:r>
+        <w:rPr>
+          <w:rFonts w:ascii="Montserrat" w:hAnsi="Montserrat"/>
+          <w:color w:val="000000"/>
+          <w:lang w:val="en-US"/>
+        </w:rPr>
+        <w:t xml:space="preserve">This is </w:t>
+      </w:r>
+      <w:r>
+        <w:rPr>
+          <w:rFonts w:ascii="Montserrat" w:hAnsi="Montserrat"/>
+          <w:color w:val="000000"/>
+          <w:lang w:val="en-US"/>
+        </w:rPr>
+        <w:t>a</w:t>
+      </w:r>
+      <w:r>
+        <w:rPr>
+          <w:rFonts w:ascii="Montserrat" w:hAnsi="Montserrat"/>
+          <w:color w:val="000000"/>
+          <w:lang w:val="en-US"/>
+        </w:rPr>
+        <w:t xml:space="preserve"> list of </w:t>
+      </w:r>
+      <w:r>
+        <w:rPr>
+          <w:rFonts w:ascii="Montserrat" w:hAnsi="Montserrat"/>
+          <w:color w:val="000000"/>
+          <w:lang w:val="en-US"/>
+        </w:rPr>
+        <w:t>our</w:t>
+      </w:r>
+      <w:r>
+        <w:rPr>
+          <w:rFonts w:ascii="Montserrat" w:hAnsi="Montserrat"/>
+          <w:color w:val="000000"/>
+          <w:lang w:val="en-US"/>
+        </w:rPr>
+        <w:t xml:space="preserve"> deliverables: </w:t>
+      </w:r>
+    </w:p>
+    <w:p>
+      <w:pPr>
+        <w:pStyle w:val="NormalWeb"/>
+        <w:numPr>
+          <w:ilvl w:val="0"/>
+          <w:numId w:val="14"/>
+        </w:numPr>
+        <w:spacing w:before="0" w:beforeAutospacing="0" w:after="0" w:afterAutospacing="0"/>
+        <w:ind w:left="1080"/>
+        <w:textAlignment w:val="baseline"/>
+        <w:rPr>
+          <w:rFonts w:ascii="Montserrat" w:hAnsi="Montserrat"/>
+          <w:color w:val="000000"/>
+          <w:sz w:val="20"/>
+          <w:szCs w:val="20"/>
+        </w:rPr>
+      </w:pPr>
+      <w:r>
+        <w:rPr>
+          <w:rFonts w:ascii="Montserrat" w:hAnsi="Montserrat"/>
+          <w:color w:val="000000"/>
+          <w:sz w:val="20"/>
+          <w:szCs w:val="20"/>
+        </w:rPr>
+        <w:t>An notebook Jupyter</w:t>
+      </w:r>
+    </w:p>
+    <w:p>
+      <w:pPr>
+        <w:pStyle w:val="NormalWeb"/>
+        <w:numPr>
+          <w:ilvl w:val="0"/>
+          <w:numId w:val="14"/>
+        </w:numPr>
+        <w:spacing w:before="0" w:beforeAutospacing="0" w:after="0" w:afterAutospacing="0"/>
+        <w:ind w:left="1080"/>
+        <w:textAlignment w:val="baseline"/>
+        <w:rPr>
+          <w:rFonts w:ascii="Montserrat" w:hAnsi="Montserrat"/>
+          <w:color w:val="000000"/>
+          <w:sz w:val="20"/>
+          <w:szCs w:val="20"/>
+        </w:rPr>
+      </w:pPr>
+      <w:r>
+        <w:rPr>
+          <w:rFonts w:ascii="Montserrat" w:hAnsi="Montserrat"/>
+          <w:color w:val="000000"/>
+          <w:sz w:val="20"/>
+          <w:szCs w:val="20"/>
+        </w:rPr>
+        <w:t>A project summary document</w:t>
+      </w:r>
+    </w:p>
+    <w:p>
+      <w:pPr>
+        <w:pStyle w:val="NormalWeb"/>
+        <w:numPr>
+          <w:ilvl w:val="0"/>
+          <w:numId w:val="14"/>
+        </w:numPr>
+        <w:spacing w:before="0" w:beforeAutospacing="0" w:after="0" w:afterAutospacing="0"/>
+        <w:ind w:left="1080"/>
+        <w:textAlignment w:val="baseline"/>
+        <w:rPr>
+          <w:rFonts w:ascii="Montserrat" w:hAnsi="Montserrat"/>
+          <w:color w:val="000000"/>
+          <w:sz w:val="20"/>
+          <w:szCs w:val="20"/>
+        </w:rPr>
+      </w:pPr>
+      <w:r>
+        <w:rPr>
+          <w:rFonts w:ascii="Montserrat" w:hAnsi="Montserrat"/>
+          <w:color w:val="000000"/>
+          <w:sz w:val="20"/>
+          <w:szCs w:val="20"/>
         </w:rPr>
         <w:t>An executable</w:t>
       </w:r>
@@ -1414,23 +1421,136 @@
         <w:rPr>
           <w:rFonts w:ascii="Montserrat" w:hAnsi="Montserrat"/>
           <w:color w:val="000000"/>
-          <w:lang w:val="en-US"/>
-        </w:rPr>
-        <w:t>,</w:t>
-      </w:r>
-      <w:proofErr w:type="gramEnd"/>
-      <w:r>
-        <w:rPr>
-          <w:rFonts w:ascii="Montserrat" w:hAnsi="Montserrat"/>
-          <w:color w:val="000000"/>
-          <w:lang w:val="en-US"/>
-        </w:rPr>
-        <w:t xml:space="preserve"> completed with a project presentation document and a document on the operation and use of the project.</w:t>
-      </w:r>
-    </w:p>
-    <w:p>
-      <w:pPr>
-        <w:spacing w:line="480" w:lineRule="auto"/>
+          <w:sz w:val="20"/>
+          <w:szCs w:val="20"/>
+        </w:rPr>
+        <w:t xml:space="preserve"> (Client application)</w:t>
+      </w:r>
+    </w:p>
+    <w:p>
+      <w:pPr>
+        <w:pStyle w:val="NormalWeb"/>
+        <w:numPr>
+          <w:ilvl w:val="0"/>
+          <w:numId w:val="14"/>
+        </w:numPr>
+        <w:spacing w:before="0" w:beforeAutospacing="0" w:after="0" w:afterAutospacing="0"/>
+        <w:ind w:left="1080"/>
+        <w:textAlignment w:val="baseline"/>
+        <w:rPr>
+          <w:rFonts w:ascii="Montserrat" w:hAnsi="Montserrat"/>
+          <w:color w:val="000000"/>
+          <w:sz w:val="20"/>
+          <w:szCs w:val="20"/>
+        </w:rPr>
+      </w:pPr>
+      <w:r>
+        <w:rPr>
+          <w:rFonts w:ascii="Montserrat" w:hAnsi="Montserrat"/>
+          <w:color w:val="000000"/>
+          <w:sz w:val="20"/>
+          <w:szCs w:val="20"/>
+        </w:rPr>
+        <w:t xml:space="preserve">An gitHub with our AI and API. </w:t>
+      </w:r>
+    </w:p>
+    <w:p>
+      <w:pPr>
+        <w:pStyle w:val="NormalWeb"/>
+        <w:numPr>
+          <w:ilvl w:val="0"/>
+          <w:numId w:val="14"/>
+        </w:numPr>
+        <w:spacing w:before="0" w:beforeAutospacing="0" w:after="0" w:afterAutospacing="0"/>
+        <w:ind w:left="1080"/>
+        <w:textAlignment w:val="baseline"/>
+        <w:rPr>
+          <w:rFonts w:ascii="Montserrat" w:hAnsi="Montserrat"/>
+          <w:color w:val="000000"/>
+          <w:lang w:val="en-US"/>
+        </w:rPr>
+      </w:pPr>
+      <w:r>
+        <w:rPr>
+          <w:rFonts w:ascii="Montserrat" w:hAnsi="Montserrat"/>
+          <w:color w:val="000000"/>
+          <w:sz w:val="20"/>
+          <w:szCs w:val="20"/>
+        </w:rPr>
+        <w:t>A</w:t>
+      </w:r>
+      <w:r>
+        <w:rPr>
+          <w:rFonts w:ascii="Montserrat" w:hAnsi="Montserrat"/>
+          <w:color w:val="000000"/>
+          <w:sz w:val="20"/>
+          <w:szCs w:val="20"/>
+        </w:rPr>
+        <w:t xml:space="preserve"> dump of</w:t>
+      </w:r>
+      <w:r>
+        <w:rPr>
+          <w:rFonts w:ascii="Montserrat" w:hAnsi="Montserrat"/>
+          <w:color w:val="000000"/>
+          <w:sz w:val="20"/>
+          <w:szCs w:val="20"/>
+        </w:rPr>
+        <w:t xml:space="preserve"> Database </w:t>
+      </w:r>
+    </w:p>
+    <w:p>
+      <w:pPr>
+        <w:pStyle w:val="NormalWeb"/>
+        <w:spacing w:before="240" w:beforeAutospacing="0" w:after="0" w:afterAutospacing="0"/>
+        <w:ind w:left="1080"/>
+        <w:textAlignment w:val="baseline"/>
+        <w:rPr>
+          <w:rFonts w:ascii="Montserrat" w:hAnsi="Montserrat"/>
+          <w:color w:val="000000"/>
+          <w:lang w:val="en-US"/>
+        </w:rPr>
+      </w:pPr>
+    </w:p>
+    <w:p>
+      <w:pPr>
+        <w:spacing w:after="0" w:line="240" w:lineRule="auto"/>
+        <w:rPr>
+          <w:rFonts w:ascii="Times New Roman" w:eastAsia="Times New Roman" w:hAnsi="Times New Roman" w:cs="Times New Roman"/>
+          <w:lang w:eastAsia="fr-FR"/>
+        </w:rPr>
+      </w:pPr>
+      <w:r>
+        <w:rPr>
+          <w:rFonts w:ascii="Montserrat" w:eastAsia="Times New Roman" w:hAnsi="Montserrat" w:cs="Times New Roman"/>
+          <w:color w:val="000000"/>
+          <w:lang w:eastAsia="fr-FR"/>
+        </w:rPr>
+        <w:t>We will provide a GitHub for the final rendering, where you will be able to find the whole project as well as a summary of the project in the form of a file. </w:t>
+      </w:r>
+    </w:p>
+    <w:p>
+      <w:pPr>
+        <w:spacing w:after="0" w:line="240" w:lineRule="auto"/>
+        <w:rPr>
+          <w:rFonts w:ascii="Times New Roman" w:eastAsia="Times New Roman" w:hAnsi="Times New Roman" w:cs="Times New Roman"/>
+          <w:lang w:eastAsia="fr-FR"/>
+        </w:rPr>
+      </w:pPr>
+      <w:r>
+        <w:rPr>
+          <w:rFonts w:ascii="Montserrat" w:eastAsia="Times New Roman" w:hAnsi="Montserrat" w:cs="Times New Roman"/>
+          <w:color w:val="000000"/>
+          <w:lang w:eastAsia="fr-FR"/>
+        </w:rPr>
+        <w:t>We will also provide a PowerPoint with an oral presentation.</w:t>
+      </w:r>
+    </w:p>
+    <w:p>
+      <w:pPr>
+        <w:pStyle w:val="NormalWeb"/>
+        <w:spacing w:before="240" w:beforeAutospacing="0" w:after="0" w:afterAutospacing="0" w:line="480" w:lineRule="auto"/>
+        <w:ind w:left="1080"/>
+        <w:textAlignment w:val="baseline"/>
         <w:rPr>
           <w:rFonts w:ascii="Montserrat" w:hAnsi="Montserrat"/>
           <w:color w:val="000000"/>
@@ -1478,41 +1598,13 @@
           <w:lang w:eastAsia="fr-FR"/>
         </w:rPr>
       </w:pPr>
-      <w:proofErr w:type="spellStart"/>
       <w:r>
         <w:rPr>
           <w:rFonts w:ascii="Montserrat" w:eastAsia="Times New Roman" w:hAnsi="Montserrat" w:cs="Times New Roman"/>
           <w:color w:val="000000"/>
           <w:lang w:eastAsia="fr-FR"/>
         </w:rPr>
-        <w:t>Create</w:t>
-      </w:r>
-      <w:proofErr w:type="spellEnd"/>
-      <w:r>
-        <w:rPr>
-          <w:rFonts w:ascii="Montserrat" w:eastAsia="Times New Roman" w:hAnsi="Montserrat" w:cs="Times New Roman"/>
-          <w:color w:val="000000"/>
-          <w:lang w:eastAsia="fr-FR"/>
-        </w:rPr>
-        <w:t xml:space="preserve"> a Python </w:t>
-      </w:r>
-      <w:proofErr w:type="spellStart"/>
-      <w:r>
-        <w:rPr>
-          <w:rFonts w:ascii="Montserrat" w:eastAsia="Times New Roman" w:hAnsi="Montserrat" w:cs="Times New Roman"/>
-          <w:color w:val="000000"/>
-          <w:lang w:eastAsia="fr-FR"/>
-        </w:rPr>
-        <w:t>environment</w:t>
-      </w:r>
-      <w:proofErr w:type="spellEnd"/>
-      <w:r>
-        <w:rPr>
-          <w:rFonts w:ascii="Montserrat" w:eastAsia="Times New Roman" w:hAnsi="Montserrat" w:cs="Times New Roman"/>
-          <w:color w:val="000000"/>
-          <w:lang w:eastAsia="fr-FR"/>
-        </w:rPr>
-        <w:t xml:space="preserve"> </w:t>
+        <w:t xml:space="preserve">Create a Python environment </w:t>
       </w:r>
     </w:p>
     <w:p>
@@ -1530,41 +1622,13 @@
           <w:lang w:eastAsia="fr-FR"/>
         </w:rPr>
       </w:pPr>
-      <w:proofErr w:type="spellStart"/>
       <w:r>
         <w:rPr>
           <w:rFonts w:ascii="Montserrat" w:eastAsia="Times New Roman" w:hAnsi="Montserrat" w:cs="Times New Roman"/>
           <w:color w:val="000000"/>
           <w:lang w:eastAsia="fr-FR"/>
         </w:rPr>
-        <w:t>Choose</w:t>
-      </w:r>
-      <w:proofErr w:type="spellEnd"/>
-      <w:r>
-        <w:rPr>
-          <w:rFonts w:ascii="Montserrat" w:eastAsia="Times New Roman" w:hAnsi="Montserrat" w:cs="Times New Roman"/>
-          <w:color w:val="000000"/>
-          <w:lang w:eastAsia="fr-FR"/>
-        </w:rPr>
-        <w:t xml:space="preserve"> technologies and </w:t>
-      </w:r>
-      <w:proofErr w:type="spellStart"/>
-      <w:r>
-        <w:rPr>
-          <w:rFonts w:ascii="Montserrat" w:eastAsia="Times New Roman" w:hAnsi="Montserrat" w:cs="Times New Roman"/>
-          <w:color w:val="000000"/>
-          <w:lang w:eastAsia="fr-FR"/>
-        </w:rPr>
-        <w:t>libraries</w:t>
-      </w:r>
-      <w:proofErr w:type="spellEnd"/>
-      <w:r>
-        <w:rPr>
-          <w:rFonts w:ascii="Montserrat" w:eastAsia="Times New Roman" w:hAnsi="Montserrat" w:cs="Times New Roman"/>
-          <w:color w:val="000000"/>
-          <w:lang w:eastAsia="fr-FR"/>
-        </w:rPr>
-        <w:t xml:space="preserve"> </w:t>
+        <w:t xml:space="preserve">Choose technologies and libraries </w:t>
       </w:r>
     </w:p>
     <w:p>
@@ -1588,18 +1652,8 @@
           <w:color w:val="000000"/>
           <w:lang w:eastAsia="fr-FR"/>
         </w:rPr>
-        <w:t xml:space="preserve">Set up a </w:t>
-      </w:r>
-      <w:proofErr w:type="spellStart"/>
-      <w:r>
-        <w:rPr>
-          <w:rFonts w:ascii="Montserrat" w:eastAsia="Times New Roman" w:hAnsi="Montserrat" w:cs="Times New Roman"/>
-          <w:color w:val="000000"/>
-          <w:lang w:eastAsia="fr-FR"/>
-        </w:rPr>
-        <w:t>dataset</w:t>
-      </w:r>
-      <w:proofErr w:type="spellEnd"/>
+        <w:t>Set up a dataset</w:t>
+      </w:r>
     </w:p>
     <w:p>
       <w:pPr>
@@ -1646,18 +1700,8 @@
           <w:color w:val="000000"/>
           <w:lang w:eastAsia="fr-FR"/>
         </w:rPr>
-        <w:t xml:space="preserve">Rendering </w:t>
-      </w:r>
-      <w:proofErr w:type="spellStart"/>
-      <w:r>
-        <w:rPr>
-          <w:rFonts w:ascii="Montserrat" w:eastAsia="Times New Roman" w:hAnsi="Montserrat" w:cs="Times New Roman"/>
-          <w:color w:val="000000"/>
-          <w:lang w:eastAsia="fr-FR"/>
-        </w:rPr>
-        <w:t>realization</w:t>
-      </w:r>
-      <w:proofErr w:type="spellEnd"/>
+        <w:t>Rendering realization</w:t>
+      </w:r>
     </w:p>
     <w:p>
       <w:pPr>
@@ -1733,235 +1777,19 @@
           <w:lang w:val="en-US"/>
         </w:rPr>
       </w:pPr>
-    </w:p>
-    <w:p>
-      <w:pPr>
-        <w:pStyle w:val="Paragraphedeliste"/>
-        <w:numPr>
-          <w:ilvl w:val="0"/>
-          <w:numId w:val="2"/>
-        </w:numPr>
-        <w:spacing w:after="0" w:line="480" w:lineRule="auto"/>
-        <w:textAlignment w:val="baseline"/>
-        <w:rPr>
-          <w:rFonts w:ascii="Montserrat Medium" w:eastAsia="Times New Roman" w:hAnsi="Montserrat Medium" w:cs="Times New Roman"/>
-          <w:color w:val="000000"/>
-          <w:sz w:val="28"/>
-          <w:szCs w:val="28"/>
-          <w:lang w:val="en-US" w:eastAsia="fr-FR"/>
-        </w:rPr>
-      </w:pPr>
-      <w:r>
-        <w:rPr>
-          <w:rFonts w:ascii="Montserrat Medium" w:hAnsi="Montserrat Medium"/>
-          <w:color w:val="000000"/>
-          <w:sz w:val="28"/>
-          <w:szCs w:val="28"/>
-          <w:lang w:val="en-US"/>
-        </w:rPr>
-        <w:t>How it works</w:t>
-      </w:r>
-    </w:p>
-    <w:p>
-      <w:pPr>
-        <w:pStyle w:val="NormalWeb"/>
-        <w:spacing w:before="0" w:beforeAutospacing="0" w:after="0" w:afterAutospacing="0"/>
-        <w:rPr>
-          <w:sz w:val="22"/>
-          <w:szCs w:val="22"/>
-          <w:lang w:val="en-US"/>
-        </w:rPr>
-      </w:pPr>
-      <w:r>
-        <w:rPr>
-          <w:rFonts w:ascii="Montserrat" w:hAnsi="Montserrat"/>
-          <w:color w:val="000000"/>
-          <w:sz w:val="22"/>
-          <w:szCs w:val="22"/>
-          <w:lang w:val="en-US"/>
-        </w:rPr>
-        <w:t>The tools used to carry out this project are:</w:t>
-      </w:r>
-    </w:p>
-    <w:p>
-      <w:pPr>
-        <w:pStyle w:val="NormalWeb"/>
-        <w:numPr>
-          <w:ilvl w:val="0"/>
-          <w:numId w:val="7"/>
-        </w:numPr>
-        <w:spacing w:before="0" w:beforeAutospacing="0" w:after="0" w:afterAutospacing="0"/>
-        <w:textAlignment w:val="baseline"/>
-        <w:rPr>
-          <w:rFonts w:ascii="Montserrat" w:hAnsi="Montserrat"/>
-          <w:color w:val="000000"/>
-          <w:sz w:val="22"/>
-          <w:szCs w:val="22"/>
-          <w:lang w:val="en-US"/>
-        </w:rPr>
-      </w:pPr>
-      <w:r>
-        <w:rPr>
-          <w:rFonts w:ascii="Montserrat" w:hAnsi="Montserrat"/>
-          <w:color w:val="000000"/>
-          <w:sz w:val="22"/>
-          <w:szCs w:val="22"/>
-          <w:lang w:val="en-US"/>
-        </w:rPr>
-        <w:t>Discord to be able to exchange and have a channel to share documentation</w:t>
-      </w:r>
-    </w:p>
-    <w:p>
-      <w:pPr>
-        <w:pStyle w:val="NormalWeb"/>
-        <w:numPr>
-          <w:ilvl w:val="0"/>
-          <w:numId w:val="7"/>
-        </w:numPr>
-        <w:spacing w:before="0" w:beforeAutospacing="0" w:after="0" w:afterAutospacing="0"/>
-        <w:textAlignment w:val="baseline"/>
-        <w:rPr>
-          <w:rFonts w:ascii="Montserrat" w:hAnsi="Montserrat"/>
-          <w:color w:val="000000"/>
-          <w:sz w:val="22"/>
-          <w:szCs w:val="22"/>
-          <w:lang w:val="en-US"/>
-        </w:rPr>
-      </w:pPr>
-      <w:r>
-        <w:rPr>
-          <w:rFonts w:ascii="Montserrat" w:hAnsi="Montserrat"/>
-          <w:color w:val="000000"/>
-          <w:sz w:val="22"/>
-          <w:szCs w:val="22"/>
-          <w:lang w:val="en-US"/>
-        </w:rPr>
-        <w:t>Trello for better project management</w:t>
-      </w:r>
-    </w:p>
-    <w:p>
-      <w:pPr>
-        <w:pStyle w:val="NormalWeb"/>
-        <w:numPr>
-          <w:ilvl w:val="0"/>
-          <w:numId w:val="7"/>
-        </w:numPr>
-        <w:spacing w:before="0" w:beforeAutospacing="0" w:after="0" w:afterAutospacing="0"/>
-        <w:textAlignment w:val="baseline"/>
-        <w:rPr>
-          <w:rFonts w:ascii="Montserrat" w:hAnsi="Montserrat"/>
-          <w:color w:val="000000"/>
-          <w:sz w:val="22"/>
-          <w:szCs w:val="22"/>
-          <w:lang w:val="en-US"/>
-        </w:rPr>
-      </w:pPr>
-      <w:proofErr w:type="spellStart"/>
-      <w:r>
-        <w:rPr>
-          <w:rFonts w:ascii="Montserrat" w:hAnsi="Montserrat"/>
-          <w:color w:val="000000"/>
-          <w:sz w:val="22"/>
-          <w:szCs w:val="22"/>
-          <w:lang w:val="en-US"/>
-        </w:rPr>
-        <w:t>Github</w:t>
-      </w:r>
-      <w:proofErr w:type="spellEnd"/>
-      <w:r>
-        <w:rPr>
-          <w:rFonts w:ascii="Montserrat" w:hAnsi="Montserrat"/>
-          <w:color w:val="000000"/>
-          <w:sz w:val="22"/>
-          <w:szCs w:val="22"/>
-          <w:lang w:val="en-US"/>
-        </w:rPr>
-        <w:t xml:space="preserve"> to share a development environment and the code that will run in it.</w:t>
-      </w:r>
-    </w:p>
-    <w:p>
-      <w:pPr>
-        <w:pStyle w:val="NormalWeb"/>
-        <w:numPr>
-          <w:ilvl w:val="0"/>
-          <w:numId w:val="7"/>
-        </w:numPr>
-        <w:spacing w:before="0" w:beforeAutospacing="0" w:after="0" w:afterAutospacing="0"/>
-        <w:textAlignment w:val="baseline"/>
-        <w:rPr>
-          <w:rFonts w:ascii="Montserrat" w:hAnsi="Montserrat"/>
-          <w:color w:val="000000"/>
-          <w:sz w:val="22"/>
-          <w:szCs w:val="22"/>
-          <w:lang w:val="en-US"/>
-        </w:rPr>
-      </w:pPr>
-      <w:r>
-        <w:rPr>
-          <w:rFonts w:ascii="Montserrat" w:hAnsi="Montserrat"/>
-          <w:color w:val="000000"/>
-          <w:sz w:val="22"/>
-          <w:szCs w:val="22"/>
-          <w:lang w:val="en-US"/>
-        </w:rPr>
-        <w:t>Google Drive for writing the deliverables and a documentation synthesis</w:t>
-      </w:r>
-    </w:p>
-    <w:p>
-      <w:pPr>
-        <w:pStyle w:val="NormalWeb"/>
-        <w:numPr>
-          <w:ilvl w:val="0"/>
-          <w:numId w:val="7"/>
-        </w:numPr>
-        <w:spacing w:before="0" w:beforeAutospacing="0" w:after="0" w:afterAutospacing="0"/>
-        <w:textAlignment w:val="baseline"/>
-        <w:rPr>
-          <w:rFonts w:ascii="Montserrat" w:hAnsi="Montserrat"/>
-          <w:color w:val="000000"/>
-          <w:sz w:val="22"/>
-          <w:szCs w:val="22"/>
-        </w:rPr>
-      </w:pPr>
-      <w:r>
-        <w:rPr>
-          <w:rFonts w:ascii="Montserrat" w:hAnsi="Montserrat"/>
-          <w:color w:val="000000"/>
-          <w:sz w:val="22"/>
-          <w:szCs w:val="22"/>
-        </w:rPr>
-        <w:t>IDE : Visual Studio Code</w:t>
-      </w:r>
-    </w:p>
-    <w:p>
-      <w:pPr>
-        <w:pStyle w:val="NormalWeb"/>
-        <w:numPr>
-          <w:ilvl w:val="0"/>
-          <w:numId w:val="7"/>
-        </w:numPr>
-        <w:spacing w:before="0" w:beforeAutospacing="0" w:after="0" w:afterAutospacing="0"/>
-        <w:textAlignment w:val="baseline"/>
-        <w:rPr>
-          <w:rFonts w:ascii="Montserrat" w:hAnsi="Montserrat"/>
-          <w:color w:val="000000"/>
-          <w:sz w:val="22"/>
-          <w:szCs w:val="22"/>
-        </w:rPr>
-      </w:pPr>
       <w:r>
         <w:rPr>
           <w:rFonts w:ascii="Montserrat Medium" w:hAnsi="Montserrat Medium"/>
           <w:noProof/>
         </w:rPr>
         <w:drawing>
-          <wp:anchor distT="0" distB="0" distL="114300" distR="114300" simplePos="0" relativeHeight="251666432" behindDoc="1" locked="0" layoutInCell="1" allowOverlap="1" wp14:anchorId="2E573AF7" wp14:editId="71395BED">
+          <wp:anchor distT="0" distB="0" distL="114300" distR="114300" simplePos="0" relativeHeight="251666432" behindDoc="1" locked="0" layoutInCell="1" allowOverlap="1" wp14:anchorId="2E573AF7" wp14:editId="0F6003F7">
             <wp:simplePos x="0" y="0"/>
-            <wp:positionH relativeFrom="column">
-              <wp:posOffset>-901065</wp:posOffset>
+            <wp:positionH relativeFrom="page">
+              <wp:align>right</wp:align>
             </wp:positionH>
             <wp:positionV relativeFrom="paragraph">
-              <wp:posOffset>153670</wp:posOffset>
+              <wp:posOffset>208915</wp:posOffset>
             </wp:positionV>
             <wp:extent cx="7566660" cy="3991579"/>
             <wp:effectExtent l="0" t="0" r="0" b="9525"/>
@@ -2017,23 +1845,211 @@
           </wp:anchor>
         </w:drawing>
       </w:r>
-      <w:r>
-        <w:rPr>
-          <w:rFonts w:ascii="Montserrat" w:hAnsi="Montserrat"/>
-          <w:color w:val="000000"/>
+    </w:p>
+    <w:p>
+      <w:pPr>
+        <w:pStyle w:val="Paragraphedeliste"/>
+        <w:spacing w:after="0" w:line="360" w:lineRule="auto"/>
+        <w:ind w:left="0"/>
+        <w:textAlignment w:val="baseline"/>
+        <w:rPr>
+          <w:rFonts w:ascii="Montserrat" w:hAnsi="Montserrat"/>
+          <w:color w:val="000000"/>
+          <w:lang w:val="en-US"/>
+        </w:rPr>
+      </w:pPr>
+    </w:p>
+    <w:p>
+      <w:pPr>
+        <w:pStyle w:val="Paragraphedeliste"/>
+        <w:spacing w:after="0" w:line="360" w:lineRule="auto"/>
+        <w:ind w:left="0"/>
+        <w:textAlignment w:val="baseline"/>
+        <w:rPr>
+          <w:rFonts w:ascii="Montserrat" w:hAnsi="Montserrat"/>
+          <w:color w:val="000000"/>
+          <w:lang w:val="en-US"/>
+        </w:rPr>
+      </w:pPr>
+    </w:p>
+    <w:p>
+      <w:pPr>
+        <w:pStyle w:val="Paragraphedeliste"/>
+        <w:spacing w:after="0" w:line="360" w:lineRule="auto"/>
+        <w:ind w:left="0"/>
+        <w:textAlignment w:val="baseline"/>
+        <w:rPr>
+          <w:rFonts w:ascii="Montserrat" w:hAnsi="Montserrat"/>
+          <w:color w:val="000000"/>
+          <w:lang w:val="en-US"/>
+        </w:rPr>
+      </w:pPr>
+    </w:p>
+    <w:p>
+      <w:pPr>
+        <w:pStyle w:val="Paragraphedeliste"/>
+        <w:spacing w:after="0" w:line="360" w:lineRule="auto"/>
+        <w:ind w:left="0"/>
+        <w:textAlignment w:val="baseline"/>
+        <w:rPr>
+          <w:rFonts w:ascii="Montserrat" w:hAnsi="Montserrat"/>
+          <w:color w:val="000000"/>
+          <w:lang w:val="en-US"/>
+        </w:rPr>
+      </w:pPr>
+    </w:p>
+    <w:p>
+      <w:pPr>
+        <w:pStyle w:val="Paragraphedeliste"/>
+        <w:spacing w:after="0" w:line="360" w:lineRule="auto"/>
+        <w:ind w:left="0"/>
+        <w:textAlignment w:val="baseline"/>
+        <w:rPr>
+          <w:rFonts w:ascii="Montserrat" w:hAnsi="Montserrat"/>
+          <w:color w:val="000000"/>
+          <w:lang w:val="en-US"/>
+        </w:rPr>
+      </w:pPr>
+    </w:p>
+    <w:p>
+      <w:pPr>
+        <w:pStyle w:val="Paragraphedeliste"/>
+        <w:spacing w:after="0" w:line="360" w:lineRule="auto"/>
+        <w:ind w:left="0"/>
+        <w:textAlignment w:val="baseline"/>
+        <w:rPr>
+          <w:rFonts w:ascii="Montserrat" w:hAnsi="Montserrat"/>
+          <w:color w:val="000000"/>
+          <w:lang w:val="en-US"/>
+        </w:rPr>
+      </w:pPr>
+    </w:p>
+    <w:p>
+      <w:pPr>
+        <w:pStyle w:val="Paragraphedeliste"/>
+        <w:spacing w:after="0" w:line="360" w:lineRule="auto"/>
+        <w:ind w:left="0"/>
+        <w:textAlignment w:val="baseline"/>
+        <w:rPr>
+          <w:rFonts w:ascii="Montserrat" w:hAnsi="Montserrat"/>
+          <w:color w:val="000000"/>
+          <w:lang w:val="en-US"/>
+        </w:rPr>
+      </w:pPr>
+    </w:p>
+    <w:p>
+      <w:pPr>
+        <w:pStyle w:val="Paragraphedeliste"/>
+        <w:spacing w:after="0" w:line="360" w:lineRule="auto"/>
+        <w:ind w:left="0"/>
+        <w:textAlignment w:val="baseline"/>
+        <w:rPr>
+          <w:rFonts w:ascii="Montserrat" w:hAnsi="Montserrat"/>
+          <w:color w:val="000000"/>
+          <w:lang w:val="en-US"/>
+        </w:rPr>
+      </w:pPr>
+    </w:p>
+    <w:p>
+      <w:pPr>
+        <w:pStyle w:val="Paragraphedeliste"/>
+        <w:spacing w:after="0" w:line="360" w:lineRule="auto"/>
+        <w:ind w:left="0"/>
+        <w:textAlignment w:val="baseline"/>
+        <w:rPr>
+          <w:rFonts w:ascii="Montserrat" w:hAnsi="Montserrat"/>
+          <w:color w:val="000000"/>
+          <w:lang w:val="en-US"/>
+        </w:rPr>
+      </w:pPr>
+    </w:p>
+    <w:p>
+      <w:pPr>
+        <w:pStyle w:val="Paragraphedeliste"/>
+        <w:spacing w:after="0" w:line="360" w:lineRule="auto"/>
+        <w:ind w:left="0"/>
+        <w:textAlignment w:val="baseline"/>
+        <w:rPr>
+          <w:rFonts w:ascii="Montserrat" w:hAnsi="Montserrat"/>
+          <w:color w:val="000000"/>
+          <w:lang w:val="en-US"/>
+        </w:rPr>
+      </w:pPr>
+    </w:p>
+    <w:p>
+      <w:pPr>
+        <w:pStyle w:val="Paragraphedeliste"/>
+        <w:spacing w:after="0" w:line="360" w:lineRule="auto"/>
+        <w:ind w:left="0"/>
+        <w:textAlignment w:val="baseline"/>
+        <w:rPr>
+          <w:rFonts w:ascii="Montserrat" w:hAnsi="Montserrat"/>
+          <w:color w:val="000000"/>
+          <w:lang w:val="en-US"/>
+        </w:rPr>
+      </w:pPr>
+    </w:p>
+    <w:p>
+      <w:pPr>
+        <w:pStyle w:val="Paragraphedeliste"/>
+        <w:spacing w:after="0" w:line="360" w:lineRule="auto"/>
+        <w:ind w:left="0"/>
+        <w:textAlignment w:val="baseline"/>
+        <w:rPr>
+          <w:rFonts w:ascii="Montserrat" w:hAnsi="Montserrat"/>
+          <w:color w:val="000000"/>
+          <w:lang w:val="en-US"/>
+        </w:rPr>
+      </w:pPr>
+    </w:p>
+    <w:p>
+      <w:pPr>
+        <w:pStyle w:val="Paragraphedeliste"/>
+        <w:numPr>
+          <w:ilvl w:val="0"/>
+          <w:numId w:val="2"/>
+        </w:numPr>
+        <w:spacing w:after="0" w:line="480" w:lineRule="auto"/>
+        <w:textAlignment w:val="baseline"/>
+        <w:rPr>
+          <w:rFonts w:ascii="Montserrat Medium" w:eastAsia="Times New Roman" w:hAnsi="Montserrat Medium" w:cs="Times New Roman"/>
+          <w:color w:val="000000"/>
+          <w:sz w:val="28"/>
+          <w:szCs w:val="28"/>
+          <w:lang w:val="en-US" w:eastAsia="fr-FR"/>
+        </w:rPr>
+      </w:pPr>
+      <w:r>
+        <w:rPr>
+          <w:rFonts w:ascii="Montserrat Medium" w:hAnsi="Montserrat Medium"/>
+          <w:color w:val="000000"/>
+          <w:sz w:val="28"/>
+          <w:szCs w:val="28"/>
+          <w:lang w:val="en-US"/>
+        </w:rPr>
+        <w:lastRenderedPageBreak/>
+        <w:t>How it works</w:t>
+      </w:r>
+    </w:p>
+    <w:p>
+      <w:pPr>
+        <w:pStyle w:val="NormalWeb"/>
+        <w:spacing w:before="0" w:beforeAutospacing="0" w:after="0" w:afterAutospacing="0"/>
+        <w:rPr>
           <w:sz w:val="22"/>
           <w:szCs w:val="22"/>
-        </w:rPr>
-        <w:t>P</w:t>
-      </w:r>
+          <w:lang w:val="en-US"/>
+        </w:rPr>
+      </w:pPr>
       <w:r>
         <w:rPr>
           <w:rFonts w:ascii="Montserrat" w:hAnsi="Montserrat"/>
           <w:color w:val="000000"/>
           <w:sz w:val="22"/>
           <w:szCs w:val="22"/>
-        </w:rPr>
-        <w:t>ython 3.9</w:t>
+          <w:lang w:val="en-US"/>
+        </w:rPr>
+        <w:t>The tools used to carry out this project are:</w:t>
       </w:r>
     </w:p>
     <w:p>
@@ -2053,7 +2069,6 @@
           <w:lang w:val="en-US"/>
         </w:rPr>
       </w:pPr>
-      <w:proofErr w:type="gramStart"/>
       <w:r>
         <w:rPr>
           <w:rFonts w:ascii="Montserrat" w:hAnsi="Montserrat"/>
@@ -2062,202 +2077,7 @@
           <w:szCs w:val="22"/>
           <w:lang w:val="en-US"/>
         </w:rPr>
-        <w:t>L</w:t>
-      </w:r>
-      <w:r>
-        <w:rPr>
-          <w:rFonts w:ascii="Montserrat" w:hAnsi="Montserrat"/>
-          <w:color w:val="000000"/>
-          <w:sz w:val="22"/>
-          <w:szCs w:val="22"/>
-          <w:lang w:val="en-US"/>
-        </w:rPr>
-        <w:t>ib</w:t>
-      </w:r>
-      <w:r>
-        <w:rPr>
-          <w:rFonts w:ascii="Montserrat" w:hAnsi="Montserrat"/>
-          <w:color w:val="000000"/>
-          <w:sz w:val="22"/>
-          <w:szCs w:val="22"/>
-          <w:lang w:val="en-US"/>
-        </w:rPr>
-        <w:t>raries :</w:t>
-      </w:r>
-      <w:proofErr w:type="gramEnd"/>
-      <w:r>
-        <w:rPr>
-          <w:rFonts w:ascii="Montserrat" w:hAnsi="Montserrat"/>
-          <w:color w:val="000000"/>
-          <w:sz w:val="22"/>
-          <w:szCs w:val="22"/>
-          <w:lang w:val="en-US"/>
-        </w:rPr>
-        <w:t xml:space="preserve"> TensorFlow, </w:t>
-      </w:r>
-      <w:proofErr w:type="spellStart"/>
-      <w:r>
-        <w:rPr>
-          <w:rFonts w:ascii="Montserrat" w:hAnsi="Montserrat"/>
-          <w:color w:val="000000"/>
-          <w:sz w:val="22"/>
-          <w:szCs w:val="22"/>
-          <w:lang w:val="en-US"/>
-        </w:rPr>
-        <w:t>HttpRequest</w:t>
-      </w:r>
-      <w:proofErr w:type="spellEnd"/>
-      <w:r>
-        <w:rPr>
-          <w:rFonts w:ascii="Montserrat" w:hAnsi="Montserrat"/>
-          <w:color w:val="000000"/>
-          <w:sz w:val="22"/>
-          <w:szCs w:val="22"/>
-          <w:lang w:val="en-US"/>
-        </w:rPr>
-        <w:t xml:space="preserve">, </w:t>
-      </w:r>
-      <w:proofErr w:type="spellStart"/>
-      <w:r>
-        <w:rPr>
-          <w:rFonts w:ascii="Montserrat" w:hAnsi="Montserrat"/>
-          <w:color w:val="000000"/>
-          <w:sz w:val="22"/>
-          <w:szCs w:val="22"/>
-          <w:lang w:val="en-US"/>
-        </w:rPr>
-        <w:t>Kivy</w:t>
-      </w:r>
-      <w:proofErr w:type="spellEnd"/>
-    </w:p>
-    <w:p>
-      <w:pPr>
-        <w:pStyle w:val="Paragraphedeliste"/>
-        <w:spacing w:after="0" w:line="360" w:lineRule="auto"/>
-        <w:ind w:left="0"/>
-        <w:textAlignment w:val="baseline"/>
-        <w:rPr>
-          <w:rFonts w:ascii="Montserrat Medium" w:eastAsia="Times New Roman" w:hAnsi="Montserrat Medium" w:cs="Times New Roman"/>
-          <w:color w:val="000000"/>
-          <w:sz w:val="28"/>
-          <w:szCs w:val="28"/>
-          <w:lang w:val="en-US" w:eastAsia="fr-FR"/>
-        </w:rPr>
-      </w:pPr>
-    </w:p>
-    <w:p>
-      <w:pPr>
-        <w:spacing w:after="0" w:line="480" w:lineRule="auto"/>
-        <w:textAlignment w:val="baseline"/>
-        <w:rPr>
-          <w:rFonts w:ascii="Montserrat" w:eastAsia="Times New Roman" w:hAnsi="Montserrat" w:cs="Times New Roman"/>
-          <w:color w:val="000000"/>
-          <w:lang w:val="en-US" w:eastAsia="fr-FR"/>
-        </w:rPr>
-      </w:pPr>
-    </w:p>
-    <w:p>
-      <w:pPr>
-        <w:pStyle w:val="Paragraphedeliste"/>
-        <w:ind w:left="1440"/>
-        <w:rPr>
-          <w:rFonts w:ascii="Montserrat Medium" w:hAnsi="Montserrat Medium"/>
-          <w:sz w:val="44"/>
-          <w:szCs w:val="44"/>
-          <w:lang w:val="en-US"/>
-        </w:rPr>
-      </w:pPr>
-    </w:p>
-    <w:p>
-      <w:pPr>
-        <w:pStyle w:val="Paragraphedeliste"/>
-        <w:ind w:left="1440"/>
-        <w:rPr>
-          <w:rFonts w:ascii="Montserrat Medium" w:hAnsi="Montserrat Medium"/>
-          <w:sz w:val="44"/>
-          <w:szCs w:val="44"/>
-          <w:lang w:val="en-US"/>
-        </w:rPr>
-      </w:pPr>
-    </w:p>
-    <w:p>
-      <w:pPr>
-        <w:pStyle w:val="Paragraphedeliste"/>
-        <w:ind w:left="1440"/>
-        <w:rPr>
-          <w:rFonts w:ascii="Montserrat Medium" w:hAnsi="Montserrat Medium"/>
-          <w:sz w:val="44"/>
-          <w:szCs w:val="44"/>
-          <w:lang w:val="en-US"/>
-        </w:rPr>
-      </w:pPr>
-    </w:p>
-    <w:p>
-      <w:pPr>
-        <w:pStyle w:val="Paragraphedeliste"/>
-        <w:spacing w:before="240" w:after="0" w:line="480" w:lineRule="auto"/>
-        <w:ind w:left="1068"/>
-        <w:textAlignment w:val="baseline"/>
-        <w:rPr>
-          <w:rFonts w:ascii="Montserrat" w:eastAsia="Times New Roman" w:hAnsi="Montserrat" w:cs="Times New Roman"/>
-          <w:color w:val="000000"/>
-          <w:sz w:val="24"/>
-          <w:szCs w:val="24"/>
-          <w:lang w:val="en-US" w:eastAsia="fr-FR"/>
-        </w:rPr>
-      </w:pPr>
-    </w:p>
-    <w:p>
-      <w:pPr>
-        <w:pStyle w:val="Paragraphedeliste"/>
-        <w:spacing w:before="240" w:after="0" w:line="480" w:lineRule="auto"/>
-        <w:ind w:left="1068"/>
-        <w:textAlignment w:val="baseline"/>
-        <w:rPr>
-          <w:rFonts w:ascii="Montserrat" w:eastAsia="Times New Roman" w:hAnsi="Montserrat" w:cs="Times New Roman"/>
-          <w:color w:val="000000"/>
-          <w:sz w:val="24"/>
-          <w:szCs w:val="24"/>
-          <w:lang w:val="en-US" w:eastAsia="fr-FR"/>
-        </w:rPr>
-      </w:pPr>
-    </w:p>
-    <w:p>
-      <w:pPr>
-        <w:pStyle w:val="Paragraphedeliste"/>
-        <w:spacing w:line="360" w:lineRule="auto"/>
-        <w:ind w:left="1440"/>
-        <w:rPr>
-          <w:rFonts w:ascii="Montserrat Medium" w:hAnsi="Montserrat Medium"/>
-          <w:sz w:val="44"/>
-          <w:szCs w:val="44"/>
-          <w:lang w:val="en-US"/>
-        </w:rPr>
-      </w:pPr>
-    </w:p>
-    <w:p>
-      <w:pPr>
-        <w:pStyle w:val="Paragraphedeliste"/>
-        <w:numPr>
-          <w:ilvl w:val="0"/>
-          <w:numId w:val="2"/>
-        </w:numPr>
-        <w:spacing w:line="360" w:lineRule="auto"/>
-        <w:rPr>
-          <w:rFonts w:ascii="Montserrat Medium" w:hAnsi="Montserrat Medium"/>
-          <w:sz w:val="44"/>
-          <w:szCs w:val="44"/>
-          <w:lang w:val="en-US"/>
-        </w:rPr>
-      </w:pPr>
-      <w:r>
-        <w:rPr>
-          <w:rFonts w:ascii="Montserrat Medium" w:hAnsi="Montserrat Medium"/>
-          <w:sz w:val="28"/>
-          <w:szCs w:val="28"/>
-          <w:lang w:val="en-US"/>
-        </w:rPr>
-        <w:t>Risks</w:t>
+        <w:t>Discord to be able to exchange and have a channel to share documentation</w:t>
       </w:r>
     </w:p>
     <w:p>
@@ -2274,39 +2094,19 @@
           <w:color w:val="000000"/>
           <w:sz w:val="22"/>
           <w:szCs w:val="22"/>
-        </w:rPr>
-      </w:pPr>
-      <w:proofErr w:type="spellStart"/>
+          <w:lang w:val="en-US"/>
+        </w:rPr>
+      </w:pPr>
       <w:r>
         <w:rPr>
           <w:rFonts w:ascii="Montserrat" w:hAnsi="Montserrat"/>
           <w:color w:val="000000"/>
           <w:sz w:val="22"/>
           <w:szCs w:val="22"/>
-        </w:rPr>
-        <w:t>Lack</w:t>
-      </w:r>
-      <w:proofErr w:type="spellEnd"/>
-      <w:r>
-        <w:rPr>
-          <w:rFonts w:ascii="Montserrat" w:hAnsi="Montserrat"/>
-          <w:color w:val="000000"/>
-          <w:sz w:val="22"/>
-          <w:szCs w:val="22"/>
-        </w:rPr>
-        <w:t xml:space="preserve"> of </w:t>
-      </w:r>
-      <w:proofErr w:type="spellStart"/>
-      <w:r>
-        <w:rPr>
-          <w:rFonts w:ascii="Montserrat" w:hAnsi="Montserrat"/>
-          <w:color w:val="000000"/>
-          <w:sz w:val="22"/>
-          <w:szCs w:val="22"/>
-        </w:rPr>
-        <w:t>knowledge</w:t>
-      </w:r>
-      <w:proofErr w:type="spellEnd"/>
+          <w:lang w:val="en-US"/>
+        </w:rPr>
+        <w:t>Trello for better project management</w:t>
+      </w:r>
     </w:p>
     <w:p>
       <w:pPr>
@@ -2322,27 +2122,18 @@
           <w:color w:val="000000"/>
           <w:sz w:val="22"/>
           <w:szCs w:val="22"/>
-        </w:rPr>
-      </w:pPr>
-      <w:proofErr w:type="spellStart"/>
+          <w:lang w:val="en-US"/>
+        </w:rPr>
+      </w:pPr>
       <w:r>
         <w:rPr>
           <w:rFonts w:ascii="Montserrat" w:hAnsi="Montserrat"/>
           <w:color w:val="000000"/>
           <w:sz w:val="22"/>
           <w:szCs w:val="22"/>
-        </w:rPr>
-        <w:t>Insufficient</w:t>
-      </w:r>
-      <w:proofErr w:type="spellEnd"/>
-      <w:r>
-        <w:rPr>
-          <w:rFonts w:ascii="Montserrat" w:hAnsi="Montserrat"/>
-          <w:color w:val="000000"/>
-          <w:sz w:val="22"/>
-          <w:szCs w:val="22"/>
-        </w:rPr>
-        <w:t xml:space="preserve"> time</w:t>
+          <w:lang w:val="en-US"/>
+        </w:rPr>
+        <w:t>Github to share a development environment and the code that will run in it.</w:t>
       </w:r>
     </w:p>
     <w:p>
@@ -2359,47 +2150,18 @@
           <w:color w:val="000000"/>
           <w:sz w:val="22"/>
           <w:szCs w:val="22"/>
-        </w:rPr>
-      </w:pPr>
-      <w:proofErr w:type="spellStart"/>
+          <w:lang w:val="en-US"/>
+        </w:rPr>
+      </w:pPr>
       <w:r>
         <w:rPr>
           <w:rFonts w:ascii="Montserrat" w:hAnsi="Montserrat"/>
           <w:color w:val="000000"/>
           <w:sz w:val="22"/>
           <w:szCs w:val="22"/>
-        </w:rPr>
-        <w:t>Too</w:t>
-      </w:r>
-      <w:proofErr w:type="spellEnd"/>
-      <w:r>
-        <w:rPr>
-          <w:rFonts w:ascii="Montserrat" w:hAnsi="Montserrat"/>
-          <w:color w:val="000000"/>
-          <w:sz w:val="22"/>
-          <w:szCs w:val="22"/>
-        </w:rPr>
-        <w:t xml:space="preserve"> </w:t>
-      </w:r>
-      <w:proofErr w:type="spellStart"/>
-      <w:r>
-        <w:rPr>
-          <w:rFonts w:ascii="Montserrat" w:hAnsi="Montserrat"/>
-          <w:color w:val="000000"/>
-          <w:sz w:val="22"/>
-          <w:szCs w:val="22"/>
-        </w:rPr>
-        <w:t>much</w:t>
-      </w:r>
-      <w:proofErr w:type="spellEnd"/>
-      <w:r>
-        <w:rPr>
-          <w:rFonts w:ascii="Montserrat" w:hAnsi="Montserrat"/>
-          <w:color w:val="000000"/>
-          <w:sz w:val="22"/>
-          <w:szCs w:val="22"/>
-        </w:rPr>
-        <w:t xml:space="preserve"> documentation</w:t>
+          <w:lang w:val="en-US"/>
+        </w:rPr>
+        <w:t>Google Drive for writing the deliverables and a documentation synthesis</w:t>
       </w:r>
     </w:p>
     <w:p>
@@ -2416,7 +2178,6 @@
           <w:color w:val="000000"/>
           <w:sz w:val="22"/>
           <w:szCs w:val="22"/>
-          <w:lang w:val="en-US"/>
         </w:rPr>
       </w:pPr>
       <w:r>
@@ -2425,31 +2186,8 @@
           <w:color w:val="000000"/>
           <w:sz w:val="22"/>
           <w:szCs w:val="22"/>
-          <w:lang w:val="en-US"/>
-        </w:rPr>
-        <w:t xml:space="preserve">Dataset </w:t>
-      </w:r>
-      <w:proofErr w:type="gramStart"/>
-      <w:r>
-        <w:rPr>
-          <w:rFonts w:ascii="Montserrat" w:hAnsi="Montserrat"/>
-          <w:color w:val="000000"/>
-          <w:sz w:val="22"/>
-          <w:szCs w:val="22"/>
-          <w:lang w:val="en-US"/>
-        </w:rPr>
-        <w:t>not complete</w:t>
-      </w:r>
-      <w:proofErr w:type="gramEnd"/>
-      <w:r>
-        <w:rPr>
-          <w:rFonts w:ascii="Montserrat" w:hAnsi="Montserrat"/>
-          <w:color w:val="000000"/>
-          <w:sz w:val="22"/>
-          <w:szCs w:val="22"/>
-          <w:lang w:val="en-US"/>
-        </w:rPr>
-        <w:t xml:space="preserve"> enough for good training</w:t>
+        </w:rPr>
+        <w:t>IDE : Visual Studio Code</w:t>
       </w:r>
     </w:p>
     <w:p>
@@ -2466,7 +2204,6 @@
           <w:color w:val="000000"/>
           <w:sz w:val="22"/>
           <w:szCs w:val="22"/>
-          <w:lang w:val="en-US"/>
         </w:rPr>
       </w:pPr>
       <w:r>
@@ -2475,9 +2212,17 @@
           <w:color w:val="000000"/>
           <w:sz w:val="22"/>
           <w:szCs w:val="22"/>
-          <w:lang w:val="en-US"/>
-        </w:rPr>
-        <w:t>Advanced mathematical notions (matrix calculation)</w:t>
+        </w:rPr>
+        <w:t>P</w:t>
+      </w:r>
+      <w:r>
+        <w:rPr>
+          <w:rFonts w:ascii="Montserrat" w:hAnsi="Montserrat"/>
+          <w:color w:val="000000"/>
+          <w:sz w:val="22"/>
+          <w:szCs w:val="22"/>
+        </w:rPr>
+        <w:t>ython 3.9</w:t>
       </w:r>
     </w:p>
     <w:p>
@@ -2494,6 +2239,7 @@
           <w:color w:val="000000"/>
           <w:sz w:val="22"/>
           <w:szCs w:val="22"/>
+          <w:lang w:val="en-US"/>
         </w:rPr>
       </w:pPr>
       <w:r>
@@ -2502,8 +2248,163 @@
           <w:color w:val="000000"/>
           <w:sz w:val="22"/>
           <w:szCs w:val="22"/>
-        </w:rPr>
-        <w:t>Liaison entre l’API REST, la BDD et l’IA</w:t>
+          <w:lang w:val="en-US"/>
+        </w:rPr>
+        <w:t>L</w:t>
+      </w:r>
+      <w:r>
+        <w:rPr>
+          <w:rFonts w:ascii="Montserrat" w:hAnsi="Montserrat"/>
+          <w:color w:val="000000"/>
+          <w:sz w:val="22"/>
+          <w:szCs w:val="22"/>
+          <w:lang w:val="en-US"/>
+        </w:rPr>
+        <w:t>ib</w:t>
+      </w:r>
+      <w:r>
+        <w:rPr>
+          <w:rFonts w:ascii="Montserrat" w:hAnsi="Montserrat"/>
+          <w:color w:val="000000"/>
+          <w:sz w:val="22"/>
+          <w:szCs w:val="22"/>
+          <w:lang w:val="en-US"/>
+        </w:rPr>
+        <w:t>raries :</w:t>
+      </w:r>
+      <w:r>
+        <w:rPr>
+          <w:rFonts w:ascii="Montserrat" w:hAnsi="Montserrat"/>
+          <w:color w:val="000000"/>
+          <w:sz w:val="22"/>
+          <w:szCs w:val="22"/>
+          <w:lang w:val="en-US"/>
+        </w:rPr>
+        <w:t xml:space="preserve"> TensorFlow, HttpRequest, Kivy</w:t>
+      </w:r>
+    </w:p>
+    <w:p>
+      <w:pPr>
+        <w:pStyle w:val="NormalWeb"/>
+        <w:spacing w:before="0" w:beforeAutospacing="0" w:after="0" w:afterAutospacing="0"/>
+        <w:ind w:left="1068"/>
+        <w:textAlignment w:val="baseline"/>
+        <w:rPr>
+          <w:rFonts w:ascii="Montserrat" w:hAnsi="Montserrat"/>
+          <w:color w:val="000000"/>
+          <w:sz w:val="22"/>
+          <w:szCs w:val="22"/>
+          <w:lang w:val="en-US"/>
+        </w:rPr>
+      </w:pPr>
+    </w:p>
+    <w:p>
+      <w:pPr>
+        <w:pStyle w:val="NormalWeb"/>
+        <w:spacing w:before="0" w:beforeAutospacing="0" w:after="0" w:afterAutospacing="0"/>
+        <w:textAlignment w:val="baseline"/>
+        <w:rPr>
+          <w:rFonts w:ascii="Montserrat" w:hAnsi="Montserrat"/>
+          <w:color w:val="000000"/>
+          <w:sz w:val="22"/>
+          <w:szCs w:val="22"/>
+          <w:lang w:val="en-US"/>
+        </w:rPr>
+      </w:pPr>
+    </w:p>
+    <w:p>
+      <w:pPr>
+        <w:pStyle w:val="NormalWeb"/>
+        <w:spacing w:before="0" w:beforeAutospacing="0" w:after="0" w:afterAutospacing="0"/>
+        <w:textAlignment w:val="baseline"/>
+        <w:rPr>
+          <w:rFonts w:ascii="Montserrat" w:hAnsi="Montserrat"/>
+          <w:b/>
+          <w:bCs/>
+          <w:color w:val="000000"/>
+          <w:sz w:val="22"/>
+          <w:szCs w:val="22"/>
+          <w:u w:val="single"/>
+          <w:lang w:val="en-US"/>
+        </w:rPr>
+      </w:pPr>
+      <w:r>
+        <w:rPr>
+          <w:rFonts w:ascii="Montserrat" w:hAnsi="Montserrat"/>
+          <w:b/>
+          <w:bCs/>
+          <w:color w:val="000000"/>
+          <w:sz w:val="22"/>
+          <w:szCs w:val="22"/>
+          <w:u w:val="single"/>
+          <w:lang w:val="en-US"/>
+        </w:rPr>
+        <w:t xml:space="preserve">The architecture of our project: </w:t>
+      </w:r>
+    </w:p>
+    <w:p>
+      <w:pPr>
+        <w:pStyle w:val="NormalWeb"/>
+        <w:spacing w:before="0" w:beforeAutospacing="0" w:after="0" w:afterAutospacing="0"/>
+        <w:textAlignment w:val="baseline"/>
+        <w:rPr>
+          <w:rFonts w:ascii="Montserrat" w:hAnsi="Montserrat"/>
+          <w:color w:val="000000"/>
+          <w:sz w:val="22"/>
+          <w:szCs w:val="22"/>
+          <w:lang w:val="en-US"/>
+        </w:rPr>
+      </w:pPr>
+    </w:p>
+    <w:p>
+      <w:pPr>
+        <w:spacing w:line="360" w:lineRule="auto"/>
+        <w:rPr>
+          <w:rFonts w:ascii="Montserrat Medium" w:hAnsi="Montserrat Medium"/>
+          <w:sz w:val="44"/>
+          <w:szCs w:val="44"/>
+          <w:lang w:val="en-US"/>
+        </w:rPr>
+      </w:pPr>
+      <w:r>
+        <w:rPr>
+          <w:noProof/>
+        </w:rPr>
+        <w:drawing>
+          <wp:inline distT="0" distB="0" distL="0" distR="0" wp14:anchorId="460D849A" wp14:editId="71B6DE4E">
+            <wp:extent cx="5760720" cy="2266950"/>
+            <wp:effectExtent l="0" t="0" r="0" b="0"/>
+            <wp:docPr id="10" name="Image 10"/>
+            <wp:cNvGraphicFramePr>
+              <a:graphicFrameLocks xmlns:a="http://schemas.openxmlformats.org/drawingml/2006/main" noChangeAspect="1"/>
+            </wp:cNvGraphicFramePr>
+            <a:graphic xmlns:a="http://schemas.openxmlformats.org/drawingml/2006/main">
+              <a:graphicData uri="http://schemas.openxmlformats.org/drawingml/2006/picture">
+                <pic:pic xmlns:pic="http://schemas.openxmlformats.org/drawingml/2006/picture">
+                  <pic:nvPicPr>
+                    <pic:cNvPr id="1" name=""/>
+                    <pic:cNvPicPr/>
+                  </pic:nvPicPr>
+                  <pic:blipFill>
+                    <a:blip r:embed="rId9"/>
+                    <a:stretch>
+                      <a:fillRect/>
+                    </a:stretch>
+                  </pic:blipFill>
+                  <pic:spPr>
+                    <a:xfrm>
+                      <a:off x="0" y="0"/>
+                      <a:ext cx="5760720" cy="2266950"/>
+                    </a:xfrm>
+                    <a:prstGeom prst="rect">
+                      <a:avLst/>
+                    </a:prstGeom>
+                  </pic:spPr>
+                </pic:pic>
+              </a:graphicData>
+            </a:graphic>
+          </wp:inline>
+        </w:drawing>
       </w:r>
     </w:p>
     <w:p>
@@ -2517,267 +2418,22 @@
           <w:szCs w:val="44"/>
         </w:rPr>
       </w:pPr>
-    </w:p>
-    <w:p>
-      <w:pPr>
-        <w:pStyle w:val="Paragraphedeliste"/>
-        <w:numPr>
-          <w:ilvl w:val="0"/>
-          <w:numId w:val="2"/>
-        </w:numPr>
-        <w:spacing w:line="480" w:lineRule="auto"/>
-        <w:rPr>
-          <w:rFonts w:ascii="Montserrat Medium" w:hAnsi="Montserrat Medium"/>
-          <w:sz w:val="44"/>
-          <w:szCs w:val="44"/>
-          <w:lang w:val="en-US"/>
-        </w:rPr>
-      </w:pPr>
-      <w:r>
-        <w:rPr>
-          <w:rFonts w:ascii="Montserrat Medium" w:hAnsi="Montserrat Medium"/>
-          <w:sz w:val="28"/>
-          <w:szCs w:val="28"/>
-          <w:lang w:val="en-US"/>
-        </w:rPr>
-        <w:t xml:space="preserve">Tasks division </w:t>
-      </w:r>
-    </w:p>
-    <w:p>
-      <w:pPr>
-        <w:pStyle w:val="Paragraphedeliste"/>
-        <w:spacing w:line="480" w:lineRule="auto"/>
-        <w:ind w:left="0"/>
-        <w:rPr>
-          <w:rFonts w:ascii="Montserrat" w:hAnsi="Montserrat"/>
-          <w:lang w:val="en-US"/>
-        </w:rPr>
-      </w:pPr>
-      <w:r>
-        <w:rPr>
-          <w:rFonts w:ascii="Montserrat" w:hAnsi="Montserrat"/>
-          <w:lang w:val="en-US"/>
-        </w:rPr>
-        <w:t xml:space="preserve">Our team is made up of 5 people, the overall distribution is as </w:t>
-      </w:r>
-      <w:r>
-        <w:rPr>
-          <w:rFonts w:ascii="Montserrat" w:hAnsi="Montserrat"/>
-          <w:lang w:val="en-US"/>
-        </w:rPr>
-        <w:t>follows</w:t>
-      </w:r>
-      <w:r>
-        <w:rPr>
-          <w:rFonts w:ascii="Montserrat" w:hAnsi="Montserrat"/>
-          <w:lang w:val="en-US"/>
-        </w:rPr>
-        <w:t>:</w:t>
-      </w:r>
-    </w:p>
-    <w:p>
-      <w:pPr>
-        <w:pStyle w:val="Paragraphedeliste"/>
-        <w:spacing w:line="360" w:lineRule="auto"/>
-        <w:ind w:left="360"/>
-        <w:rPr>
-          <w:rFonts w:ascii="Montserrat" w:hAnsi="Montserrat"/>
-          <w:lang w:val="en-US"/>
-        </w:rPr>
-      </w:pPr>
-      <w:r>
-        <w:rPr>
-          <w:rFonts w:ascii="Montserrat" w:hAnsi="Montserrat"/>
-          <w:lang w:val="en-US"/>
-        </w:rPr>
-        <w:t xml:space="preserve">3 peoples work on database creation, API Rest creation and </w:t>
-      </w:r>
-      <w:r>
-        <w:rPr>
-          <w:rFonts w:ascii="Montserrat" w:hAnsi="Montserrat"/>
-          <w:lang w:val="en-US"/>
-        </w:rPr>
-        <w:t xml:space="preserve">software </w:t>
-      </w:r>
-      <w:r>
-        <w:rPr>
-          <w:rFonts w:ascii="Montserrat" w:hAnsi="Montserrat"/>
-          <w:lang w:val="en-US"/>
-        </w:rPr>
-        <w:t>development (.exe</w:t>
-      </w:r>
-      <w:r>
-        <w:rPr>
-          <w:rFonts w:ascii="Montserrat" w:hAnsi="Montserrat"/>
-          <w:lang w:val="en-US"/>
-        </w:rPr>
-        <w:t>):</w:t>
-      </w:r>
-    </w:p>
-    <w:p>
-      <w:pPr>
-        <w:pStyle w:val="Paragraphedeliste"/>
-        <w:numPr>
-          <w:ilvl w:val="0"/>
-          <w:numId w:val="11"/>
-        </w:numPr>
-        <w:spacing w:line="276" w:lineRule="auto"/>
-        <w:rPr>
-          <w:rFonts w:ascii="Montserrat" w:hAnsi="Montserrat"/>
-          <w:lang w:val="en-US"/>
-        </w:rPr>
-      </w:pPr>
-      <w:r>
-        <w:rPr>
-          <w:rFonts w:ascii="Montserrat" w:hAnsi="Montserrat"/>
-          <w:lang w:val="en-US"/>
-        </w:rPr>
-        <w:t>MLD, creation of the database and queries we will need and the python class for the ORM (1 day)</w:t>
-      </w:r>
-    </w:p>
-    <w:p>
-      <w:pPr>
-        <w:pStyle w:val="Paragraphedeliste"/>
-        <w:numPr>
-          <w:ilvl w:val="0"/>
-          <w:numId w:val="11"/>
-        </w:numPr>
-        <w:spacing w:line="276" w:lineRule="auto"/>
-        <w:rPr>
-          <w:rFonts w:ascii="Montserrat" w:hAnsi="Montserrat"/>
-          <w:lang w:val="en-US"/>
-        </w:rPr>
-      </w:pPr>
-      <w:r>
-        <w:rPr>
-          <w:rFonts w:ascii="Montserrat" w:hAnsi="Montserrat"/>
-          <w:lang w:val="en-US"/>
-        </w:rPr>
-        <w:t>Database data encryption (1 day)</w:t>
-      </w:r>
-    </w:p>
-    <w:p>
-      <w:pPr>
-        <w:pStyle w:val="Paragraphedeliste"/>
-        <w:numPr>
-          <w:ilvl w:val="0"/>
-          <w:numId w:val="11"/>
-        </w:numPr>
-        <w:spacing w:line="276" w:lineRule="auto"/>
-        <w:rPr>
-          <w:rFonts w:ascii="Montserrat" w:hAnsi="Montserrat"/>
-          <w:lang w:val="en-US"/>
-        </w:rPr>
-      </w:pPr>
-      <w:r>
-        <w:rPr>
-          <w:rFonts w:ascii="Montserrat" w:hAnsi="Montserrat"/>
-          <w:lang w:val="en-US"/>
-        </w:rPr>
-        <w:t>Modeling of the application + Flowchart (1 - 2 days)</w:t>
-      </w:r>
-    </w:p>
-    <w:p>
-      <w:pPr>
-        <w:pStyle w:val="Paragraphedeliste"/>
-        <w:numPr>
-          <w:ilvl w:val="0"/>
-          <w:numId w:val="11"/>
-        </w:numPr>
-        <w:spacing w:line="276" w:lineRule="auto"/>
-        <w:rPr>
-          <w:rFonts w:ascii="Montserrat" w:hAnsi="Montserrat"/>
-          <w:lang w:val="en-US"/>
-        </w:rPr>
-      </w:pPr>
-      <w:r>
-        <w:rPr>
-          <w:rFonts w:ascii="Montserrat" w:hAnsi="Montserrat"/>
-          <w:lang w:val="en-US"/>
-        </w:rPr>
-        <w:t>Find and document on a python library to make a graphical interface + development of the graphical interface (1 day of doc / 4-5 days of dev)</w:t>
-      </w:r>
-    </w:p>
-    <w:p>
-      <w:pPr>
-        <w:pStyle w:val="Paragraphedeliste"/>
-        <w:numPr>
-          <w:ilvl w:val="0"/>
-          <w:numId w:val="11"/>
-        </w:numPr>
-        <w:spacing w:line="276" w:lineRule="auto"/>
-        <w:rPr>
-          <w:rFonts w:ascii="Montserrat" w:hAnsi="Montserrat"/>
-          <w:lang w:val="en-US"/>
-        </w:rPr>
-      </w:pPr>
-      <w:r>
-        <w:rPr>
-          <w:rFonts w:ascii="Montserrat" w:hAnsi="Montserrat"/>
-          <w:lang w:val="en-US"/>
-        </w:rPr>
-        <w:t>REST API</w:t>
-      </w:r>
-      <w:r>
-        <w:rPr>
-          <w:rFonts w:ascii="Montserrat" w:hAnsi="Montserrat"/>
-          <w:lang w:val="en-US"/>
-        </w:rPr>
-        <w:t xml:space="preserve"> creation</w:t>
-      </w:r>
-      <w:r>
-        <w:rPr>
-          <w:rFonts w:ascii="Montserrat" w:hAnsi="Montserrat"/>
-          <w:lang w:val="en-US"/>
-        </w:rPr>
-        <w:t xml:space="preserve"> (2-3 days)</w:t>
-      </w:r>
-    </w:p>
-    <w:p>
-      <w:pPr>
-        <w:pStyle w:val="Paragraphedeliste"/>
-        <w:numPr>
-          <w:ilvl w:val="0"/>
-          <w:numId w:val="11"/>
-        </w:numPr>
-        <w:spacing w:line="276" w:lineRule="auto"/>
-        <w:rPr>
-          <w:rFonts w:ascii="Montserrat" w:hAnsi="Montserrat"/>
-          <w:lang w:val="en-US"/>
-        </w:rPr>
-      </w:pPr>
-      <w:r>
-        <w:rPr>
-          <w:rFonts w:ascii="Montserrat" w:hAnsi="Montserrat"/>
-          <w:lang w:val="en-US"/>
-        </w:rPr>
-        <w:t>HTTP requests in python from the software (1 - 2 days)</w:t>
-      </w:r>
-    </w:p>
-    <w:p>
-      <w:pPr>
-        <w:spacing w:line="276" w:lineRule="auto"/>
-        <w:rPr>
-          <w:rFonts w:ascii="Montserrat" w:hAnsi="Montserrat"/>
-          <w:lang w:val="en-US"/>
-        </w:rPr>
-      </w:pPr>
       <w:r>
         <w:rPr>
           <w:rFonts w:ascii="Montserrat Medium" w:hAnsi="Montserrat Medium"/>
           <w:noProof/>
         </w:rPr>
         <w:drawing>
-          <wp:anchor distT="0" distB="0" distL="114300" distR="114300" simplePos="0" relativeHeight="251671552" behindDoc="1" locked="0" layoutInCell="1" allowOverlap="1" wp14:anchorId="05EBC7EB" wp14:editId="6D3D22D6">
+          <wp:anchor distT="0" distB="0" distL="114300" distR="114300" simplePos="0" relativeHeight="251671552" behindDoc="1" locked="0" layoutInCell="1" allowOverlap="1" wp14:anchorId="05EBC7EB" wp14:editId="4CBEB64C">
             <wp:simplePos x="0" y="0"/>
-            <wp:positionH relativeFrom="column">
-              <wp:posOffset>-903605</wp:posOffset>
+            <wp:positionH relativeFrom="page">
+              <wp:align>left</wp:align>
             </wp:positionH>
             <wp:positionV relativeFrom="paragraph">
-              <wp:posOffset>167005</wp:posOffset>
+              <wp:posOffset>659130</wp:posOffset>
             </wp:positionV>
-            <wp:extent cx="7566660" cy="3991579"/>
-            <wp:effectExtent l="0" t="0" r="0" b="9525"/>
+            <wp:extent cx="7563941" cy="3853180"/>
+            <wp:effectExtent l="0" t="0" r="0" b="0"/>
             <wp:wrapNone/>
             <wp:docPr id="6" name="Image 6"/>
             <wp:cNvGraphicFramePr>
@@ -2808,7 +2464,7 @@
                   <pic:spPr bwMode="auto">
                     <a:xfrm rot="10800000">
                       <a:off x="0" y="0"/>
-                      <a:ext cx="7566660" cy="3991579"/>
+                      <a:ext cx="7563941" cy="3853180"/>
                     </a:xfrm>
                     <a:prstGeom prst="rect">
                       <a:avLst/>
@@ -2835,6 +2491,108 @@
       <w:pPr>
         <w:pStyle w:val="Paragraphedeliste"/>
         <w:spacing w:line="480" w:lineRule="auto"/>
+        <w:ind w:left="1440"/>
+        <w:rPr>
+          <w:rFonts w:ascii="Montserrat Medium" w:hAnsi="Montserrat Medium"/>
+          <w:sz w:val="44"/>
+          <w:szCs w:val="44"/>
+        </w:rPr>
+      </w:pPr>
+    </w:p>
+    <w:p>
+      <w:pPr>
+        <w:pStyle w:val="Paragraphedeliste"/>
+        <w:spacing w:line="480" w:lineRule="auto"/>
+        <w:ind w:left="1440"/>
+        <w:rPr>
+          <w:rFonts w:ascii="Montserrat Medium" w:hAnsi="Montserrat Medium"/>
+          <w:sz w:val="44"/>
+          <w:szCs w:val="44"/>
+        </w:rPr>
+      </w:pPr>
+    </w:p>
+    <w:p>
+      <w:pPr>
+        <w:spacing w:line="480" w:lineRule="auto"/>
+        <w:rPr>
+          <w:rFonts w:ascii="Montserrat Medium" w:hAnsi="Montserrat Medium"/>
+          <w:sz w:val="44"/>
+          <w:szCs w:val="44"/>
+        </w:rPr>
+      </w:pPr>
+    </w:p>
+    <w:p>
+      <w:pPr>
+        <w:spacing w:line="480" w:lineRule="auto"/>
+        <w:rPr>
+          <w:rFonts w:ascii="Montserrat Medium" w:hAnsi="Montserrat Medium"/>
+          <w:sz w:val="44"/>
+          <w:szCs w:val="44"/>
+        </w:rPr>
+      </w:pPr>
+    </w:p>
+    <w:p>
+      <w:pPr>
+        <w:pStyle w:val="Paragraphedeliste"/>
+        <w:numPr>
+          <w:ilvl w:val="0"/>
+          <w:numId w:val="2"/>
+        </w:numPr>
+        <w:spacing w:line="480" w:lineRule="auto"/>
+        <w:rPr>
+          <w:rFonts w:ascii="Montserrat Medium" w:hAnsi="Montserrat Medium"/>
+          <w:sz w:val="44"/>
+          <w:szCs w:val="44"/>
+          <w:lang w:val="en-US"/>
+        </w:rPr>
+      </w:pPr>
+      <w:r>
+        <w:rPr>
+          <w:rFonts w:ascii="Montserrat Medium" w:hAnsi="Montserrat Medium"/>
+          <w:sz w:val="28"/>
+          <w:szCs w:val="28"/>
+          <w:lang w:val="en-US"/>
+        </w:rPr>
+        <w:lastRenderedPageBreak/>
+        <w:t xml:space="preserve">Tasks division </w:t>
+      </w:r>
+    </w:p>
+    <w:p>
+      <w:pPr>
+        <w:pStyle w:val="Paragraphedeliste"/>
+        <w:spacing w:line="480" w:lineRule="auto"/>
+        <w:ind w:left="0"/>
+        <w:rPr>
+          <w:rFonts w:ascii="Montserrat" w:hAnsi="Montserrat"/>
+          <w:lang w:val="en-US"/>
+        </w:rPr>
+      </w:pPr>
+      <w:r>
+        <w:rPr>
+          <w:rFonts w:ascii="Montserrat" w:hAnsi="Montserrat"/>
+          <w:lang w:val="en-US"/>
+        </w:rPr>
+        <w:t xml:space="preserve">Our team is made up of 5 people, the overall distribution is as </w:t>
+      </w:r>
+      <w:r>
+        <w:rPr>
+          <w:rFonts w:ascii="Montserrat" w:hAnsi="Montserrat"/>
+          <w:lang w:val="en-US"/>
+        </w:rPr>
+        <w:t>follows</w:t>
+      </w:r>
+      <w:r>
+        <w:rPr>
+          <w:rFonts w:ascii="Montserrat" w:hAnsi="Montserrat"/>
+          <w:lang w:val="en-US"/>
+        </w:rPr>
+        <w:t>:</w:t>
+      </w:r>
+    </w:p>
+    <w:p>
+      <w:pPr>
+        <w:pStyle w:val="Paragraphedeliste"/>
+        <w:spacing w:line="360" w:lineRule="auto"/>
         <w:ind w:left="360"/>
         <w:rPr>
           <w:rFonts w:ascii="Montserrat" w:hAnsi="Montserrat"/>
@@ -2846,6 +2604,175 @@
           <w:rFonts w:ascii="Montserrat" w:hAnsi="Montserrat"/>
           <w:lang w:val="en-US"/>
         </w:rPr>
+        <w:t xml:space="preserve">3 peoples work on database creation, API Rest creation and </w:t>
+      </w:r>
+      <w:r>
+        <w:rPr>
+          <w:rFonts w:ascii="Montserrat" w:hAnsi="Montserrat"/>
+          <w:lang w:val="en-US"/>
+        </w:rPr>
+        <w:t xml:space="preserve">software </w:t>
+      </w:r>
+      <w:r>
+        <w:rPr>
+          <w:rFonts w:ascii="Montserrat" w:hAnsi="Montserrat"/>
+          <w:lang w:val="en-US"/>
+        </w:rPr>
+        <w:t>development (.exe</w:t>
+      </w:r>
+      <w:r>
+        <w:rPr>
+          <w:rFonts w:ascii="Montserrat" w:hAnsi="Montserrat"/>
+          <w:lang w:val="en-US"/>
+        </w:rPr>
+        <w:t>):</w:t>
+      </w:r>
+    </w:p>
+    <w:p>
+      <w:pPr>
+        <w:pStyle w:val="Paragraphedeliste"/>
+        <w:numPr>
+          <w:ilvl w:val="0"/>
+          <w:numId w:val="11"/>
+        </w:numPr>
+        <w:spacing w:line="276" w:lineRule="auto"/>
+        <w:rPr>
+          <w:rFonts w:ascii="Montserrat" w:hAnsi="Montserrat"/>
+          <w:lang w:val="en-US"/>
+        </w:rPr>
+      </w:pPr>
+      <w:r>
+        <w:rPr>
+          <w:rFonts w:ascii="Montserrat" w:hAnsi="Montserrat"/>
+          <w:lang w:val="en-US"/>
+        </w:rPr>
+        <w:t>MLD, creation of the database and queries we will need and the python class for the ORM (1 day)</w:t>
+      </w:r>
+    </w:p>
+    <w:p>
+      <w:pPr>
+        <w:pStyle w:val="Paragraphedeliste"/>
+        <w:numPr>
+          <w:ilvl w:val="0"/>
+          <w:numId w:val="11"/>
+        </w:numPr>
+        <w:spacing w:line="276" w:lineRule="auto"/>
+        <w:rPr>
+          <w:rFonts w:ascii="Montserrat" w:hAnsi="Montserrat"/>
+          <w:lang w:val="en-US"/>
+        </w:rPr>
+      </w:pPr>
+      <w:r>
+        <w:rPr>
+          <w:rFonts w:ascii="Montserrat" w:hAnsi="Montserrat"/>
+          <w:lang w:val="en-US"/>
+        </w:rPr>
+        <w:t>Database data encryption (1 day)</w:t>
+      </w:r>
+    </w:p>
+    <w:p>
+      <w:pPr>
+        <w:pStyle w:val="Paragraphedeliste"/>
+        <w:numPr>
+          <w:ilvl w:val="0"/>
+          <w:numId w:val="11"/>
+        </w:numPr>
+        <w:spacing w:line="276" w:lineRule="auto"/>
+        <w:rPr>
+          <w:rFonts w:ascii="Montserrat" w:hAnsi="Montserrat"/>
+          <w:lang w:val="en-US"/>
+        </w:rPr>
+      </w:pPr>
+      <w:r>
+        <w:rPr>
+          <w:rFonts w:ascii="Montserrat" w:hAnsi="Montserrat"/>
+          <w:lang w:val="en-US"/>
+        </w:rPr>
+        <w:t>Modeling of the application + Flowchart (1 - 2 days)</w:t>
+      </w:r>
+    </w:p>
+    <w:p>
+      <w:pPr>
+        <w:pStyle w:val="Paragraphedeliste"/>
+        <w:numPr>
+          <w:ilvl w:val="0"/>
+          <w:numId w:val="11"/>
+        </w:numPr>
+        <w:spacing w:line="276" w:lineRule="auto"/>
+        <w:rPr>
+          <w:rFonts w:ascii="Montserrat" w:hAnsi="Montserrat"/>
+          <w:lang w:val="en-US"/>
+        </w:rPr>
+      </w:pPr>
+      <w:r>
+        <w:rPr>
+          <w:rFonts w:ascii="Montserrat" w:hAnsi="Montserrat"/>
+          <w:lang w:val="en-US"/>
+        </w:rPr>
+        <w:t>Find and document on a python library to make a graphical interface + development of the graphical interface (1 day of doc / 4-5 days of dev)</w:t>
+      </w:r>
+    </w:p>
+    <w:p>
+      <w:pPr>
+        <w:pStyle w:val="Paragraphedeliste"/>
+        <w:numPr>
+          <w:ilvl w:val="0"/>
+          <w:numId w:val="11"/>
+        </w:numPr>
+        <w:spacing w:line="276" w:lineRule="auto"/>
+        <w:rPr>
+          <w:rFonts w:ascii="Montserrat" w:hAnsi="Montserrat"/>
+          <w:lang w:val="en-US"/>
+        </w:rPr>
+      </w:pPr>
+      <w:r>
+        <w:rPr>
+          <w:rFonts w:ascii="Montserrat" w:hAnsi="Montserrat"/>
+          <w:lang w:val="en-US"/>
+        </w:rPr>
+        <w:t>REST API</w:t>
+      </w:r>
+      <w:r>
+        <w:rPr>
+          <w:rFonts w:ascii="Montserrat" w:hAnsi="Montserrat"/>
+          <w:lang w:val="en-US"/>
+        </w:rPr>
+        <w:t xml:space="preserve"> creation</w:t>
+      </w:r>
+      <w:r>
+        <w:rPr>
+          <w:rFonts w:ascii="Montserrat" w:hAnsi="Montserrat"/>
+          <w:lang w:val="en-US"/>
+        </w:rPr>
+        <w:t xml:space="preserve"> (2-3 days)</w:t>
+      </w:r>
+    </w:p>
+    <w:p>
+      <w:pPr>
+        <w:pStyle w:val="Paragraphedeliste"/>
+        <w:spacing w:line="276" w:lineRule="auto"/>
+        <w:ind w:left="1080"/>
+        <w:rPr>
+          <w:rFonts w:ascii="Montserrat" w:hAnsi="Montserrat"/>
+          <w:lang w:val="en-US"/>
+        </w:rPr>
+      </w:pPr>
+    </w:p>
+    <w:p>
+      <w:pPr>
+        <w:pStyle w:val="Paragraphedeliste"/>
+        <w:spacing w:line="480" w:lineRule="auto"/>
+        <w:ind w:left="360"/>
+        <w:rPr>
+          <w:rFonts w:ascii="Montserrat" w:hAnsi="Montserrat"/>
+          <w:lang w:val="en-US"/>
+        </w:rPr>
+      </w:pPr>
+      <w:r>
+        <w:rPr>
+          <w:rFonts w:ascii="Montserrat" w:hAnsi="Montserrat"/>
+          <w:lang w:val="en-US"/>
+        </w:rPr>
         <w:t>2 peoples work on neuronal development</w:t>
       </w:r>
       <w:r>
@@ -2854,6 +2781,335 @@
           <w:lang w:val="en-US"/>
         </w:rPr>
         <w:t xml:space="preserve">. </w:t>
+      </w:r>
+    </w:p>
+    <w:p>
+      <w:pPr>
+        <w:pStyle w:val="Paragraphedeliste"/>
+        <w:spacing w:line="480" w:lineRule="auto"/>
+        <w:ind w:left="360"/>
+        <w:rPr>
+          <w:rFonts w:ascii="Montserrat" w:hAnsi="Montserrat"/>
+          <w:lang w:val="en-US"/>
+        </w:rPr>
+      </w:pPr>
+    </w:p>
+    <w:p>
+      <w:pPr>
+        <w:pStyle w:val="Paragraphedeliste"/>
+        <w:numPr>
+          <w:ilvl w:val="0"/>
+          <w:numId w:val="2"/>
+        </w:numPr>
+        <w:spacing w:line="360" w:lineRule="auto"/>
+        <w:rPr>
+          <w:rFonts w:ascii="Montserrat Medium" w:hAnsi="Montserrat Medium"/>
+          <w:sz w:val="44"/>
+          <w:szCs w:val="44"/>
+          <w:lang w:val="en-US"/>
+        </w:rPr>
+      </w:pPr>
+      <w:r>
+        <w:rPr>
+          <w:rFonts w:ascii="Montserrat Medium" w:hAnsi="Montserrat Medium"/>
+          <w:sz w:val="28"/>
+          <w:szCs w:val="28"/>
+          <w:lang w:val="en-US"/>
+        </w:rPr>
+        <w:t>Risks</w:t>
+      </w:r>
+    </w:p>
+    <w:p>
+      <w:pPr>
+        <w:pStyle w:val="NormalWeb"/>
+        <w:numPr>
+          <w:ilvl w:val="0"/>
+          <w:numId w:val="7"/>
+        </w:numPr>
+        <w:spacing w:before="0" w:beforeAutospacing="0" w:after="0" w:afterAutospacing="0"/>
+        <w:textAlignment w:val="baseline"/>
+        <w:rPr>
+          <w:rFonts w:ascii="Montserrat" w:hAnsi="Montserrat"/>
+          <w:color w:val="000000"/>
+          <w:sz w:val="22"/>
+          <w:szCs w:val="22"/>
+        </w:rPr>
+      </w:pPr>
+      <w:r>
+        <w:rPr>
+          <w:rFonts w:ascii="Montserrat" w:hAnsi="Montserrat"/>
+          <w:color w:val="000000"/>
+          <w:sz w:val="22"/>
+          <w:szCs w:val="22"/>
+        </w:rPr>
+        <w:t>Lack of knowledge</w:t>
+      </w:r>
+    </w:p>
+    <w:p>
+      <w:pPr>
+        <w:pStyle w:val="NormalWeb"/>
+        <w:numPr>
+          <w:ilvl w:val="0"/>
+          <w:numId w:val="7"/>
+        </w:numPr>
+        <w:spacing w:before="0" w:beforeAutospacing="0" w:after="0" w:afterAutospacing="0"/>
+        <w:textAlignment w:val="baseline"/>
+        <w:rPr>
+          <w:rFonts w:ascii="Montserrat" w:hAnsi="Montserrat"/>
+          <w:color w:val="000000"/>
+          <w:sz w:val="22"/>
+          <w:szCs w:val="22"/>
+        </w:rPr>
+      </w:pPr>
+      <w:r>
+        <w:rPr>
+          <w:rFonts w:ascii="Montserrat" w:hAnsi="Montserrat"/>
+          <w:color w:val="000000"/>
+          <w:sz w:val="22"/>
+          <w:szCs w:val="22"/>
+        </w:rPr>
+        <w:t>Insufficient time</w:t>
+      </w:r>
+    </w:p>
+    <w:p>
+      <w:pPr>
+        <w:pStyle w:val="NormalWeb"/>
+        <w:numPr>
+          <w:ilvl w:val="0"/>
+          <w:numId w:val="7"/>
+        </w:numPr>
+        <w:spacing w:before="0" w:beforeAutospacing="0" w:after="0" w:afterAutospacing="0"/>
+        <w:textAlignment w:val="baseline"/>
+        <w:rPr>
+          <w:rFonts w:ascii="Montserrat" w:hAnsi="Montserrat"/>
+          <w:color w:val="000000"/>
+          <w:sz w:val="22"/>
+          <w:szCs w:val="22"/>
+        </w:rPr>
+      </w:pPr>
+      <w:r>
+        <w:rPr>
+          <w:rFonts w:ascii="Montserrat" w:hAnsi="Montserrat"/>
+          <w:color w:val="000000"/>
+          <w:sz w:val="22"/>
+          <w:szCs w:val="22"/>
+        </w:rPr>
+        <w:t>Too much documentation</w:t>
+      </w:r>
+    </w:p>
+    <w:p>
+      <w:pPr>
+        <w:pStyle w:val="NormalWeb"/>
+        <w:numPr>
+          <w:ilvl w:val="0"/>
+          <w:numId w:val="7"/>
+        </w:numPr>
+        <w:spacing w:before="0" w:beforeAutospacing="0" w:after="0" w:afterAutospacing="0"/>
+        <w:textAlignment w:val="baseline"/>
+        <w:rPr>
+          <w:rFonts w:ascii="Montserrat" w:hAnsi="Montserrat"/>
+          <w:color w:val="000000"/>
+          <w:sz w:val="22"/>
+          <w:szCs w:val="22"/>
+          <w:lang w:val="en-US"/>
+        </w:rPr>
+      </w:pPr>
+      <w:r>
+        <w:rPr>
+          <w:rFonts w:ascii="Montserrat" w:hAnsi="Montserrat"/>
+          <w:color w:val="000000"/>
+          <w:sz w:val="22"/>
+          <w:szCs w:val="22"/>
+          <w:lang w:val="en-US"/>
+        </w:rPr>
+        <w:t>Dataset not complete enough for good training</w:t>
+      </w:r>
+    </w:p>
+    <w:p>
+      <w:pPr>
+        <w:pStyle w:val="NormalWeb"/>
+        <w:numPr>
+          <w:ilvl w:val="0"/>
+          <w:numId w:val="7"/>
+        </w:numPr>
+        <w:spacing w:before="0" w:beforeAutospacing="0" w:after="0" w:afterAutospacing="0"/>
+        <w:textAlignment w:val="baseline"/>
+        <w:rPr>
+          <w:rFonts w:ascii="Montserrat" w:hAnsi="Montserrat"/>
+          <w:color w:val="000000"/>
+          <w:sz w:val="22"/>
+          <w:szCs w:val="22"/>
+          <w:lang w:val="en-US"/>
+        </w:rPr>
+      </w:pPr>
+      <w:r>
+        <w:rPr>
+          <w:rFonts w:ascii="Montserrat" w:hAnsi="Montserrat"/>
+          <w:color w:val="000000"/>
+          <w:sz w:val="22"/>
+          <w:szCs w:val="22"/>
+          <w:lang w:val="en-US"/>
+        </w:rPr>
+        <w:t>Advanced mathematical notions (matrix calculation)</w:t>
+      </w:r>
+    </w:p>
+    <w:p>
+      <w:pPr>
+        <w:pStyle w:val="NormalWeb"/>
+        <w:numPr>
+          <w:ilvl w:val="0"/>
+          <w:numId w:val="7"/>
+        </w:numPr>
+        <w:spacing w:before="0" w:beforeAutospacing="0" w:after="0" w:afterAutospacing="0"/>
+        <w:textAlignment w:val="baseline"/>
+        <w:rPr>
+          <w:rFonts w:ascii="Montserrat" w:hAnsi="Montserrat"/>
+          <w:color w:val="000000"/>
+          <w:sz w:val="22"/>
+          <w:szCs w:val="22"/>
+          <w:lang w:val="en-US"/>
+        </w:rPr>
+      </w:pPr>
+      <w:r>
+        <w:rPr>
+          <w:rFonts w:ascii="Montserrat" w:hAnsi="Montserrat"/>
+          <w:color w:val="000000"/>
+        </w:rPr>
+        <w:t>Link between REST API, DB and AI</w:t>
+      </w:r>
+    </w:p>
+    <w:p>
+      <w:pPr>
+        <w:pStyle w:val="Paragraphedeliste"/>
+        <w:spacing w:line="480" w:lineRule="auto"/>
+        <w:ind w:left="360"/>
+        <w:rPr>
+          <w:rFonts w:ascii="Montserrat" w:hAnsi="Montserrat"/>
+          <w:lang w:val="en-US"/>
+        </w:rPr>
+      </w:pPr>
+    </w:p>
+    <w:p>
+      <w:pPr>
+        <w:pStyle w:val="Paragraphedeliste"/>
+        <w:spacing w:line="480" w:lineRule="auto"/>
+        <w:ind w:left="360"/>
+        <w:rPr>
+          <w:rFonts w:ascii="Montserrat" w:hAnsi="Montserrat"/>
+          <w:lang w:val="en-US"/>
+        </w:rPr>
+      </w:pPr>
+    </w:p>
+    <w:p>
+      <w:pPr>
+        <w:pStyle w:val="Paragraphedeliste"/>
+        <w:spacing w:line="480" w:lineRule="auto"/>
+        <w:ind w:left="360"/>
+        <w:rPr>
+          <w:rFonts w:ascii="Montserrat" w:hAnsi="Montserrat"/>
+          <w:lang w:val="en-US"/>
+        </w:rPr>
+      </w:pPr>
+    </w:p>
+    <w:p>
+      <w:pPr>
+        <w:pStyle w:val="Paragraphedeliste"/>
+        <w:spacing w:line="480" w:lineRule="auto"/>
+        <w:ind w:left="360"/>
+        <w:rPr>
+          <w:rFonts w:ascii="Montserrat" w:hAnsi="Montserrat"/>
+          <w:lang w:val="en-US"/>
+        </w:rPr>
+      </w:pPr>
+    </w:p>
+    <w:p>
+      <w:pPr>
+        <w:pStyle w:val="Paragraphedeliste"/>
+        <w:spacing w:line="480" w:lineRule="auto"/>
+        <w:ind w:left="360"/>
+        <w:rPr>
+          <w:rFonts w:ascii="Montserrat" w:hAnsi="Montserrat"/>
+          <w:lang w:val="en-US"/>
+        </w:rPr>
+      </w:pPr>
+    </w:p>
+    <w:p>
+      <w:pPr>
+        <w:pStyle w:val="Paragraphedeliste"/>
+        <w:spacing w:line="480" w:lineRule="auto"/>
+        <w:ind w:left="360"/>
+        <w:rPr>
+          <w:rFonts w:ascii="Montserrat" w:hAnsi="Montserrat"/>
+          <w:lang w:val="en-US"/>
+        </w:rPr>
+      </w:pPr>
+      <w:r>
+        <w:rPr>
+          <w:rFonts w:ascii="Montserrat Medium" w:hAnsi="Montserrat Medium"/>
+          <w:noProof/>
+        </w:rPr>
+        <w:drawing>
+          <wp:anchor distT="0" distB="0" distL="114300" distR="114300" simplePos="0" relativeHeight="251675648" behindDoc="1" locked="0" layoutInCell="1" allowOverlap="1" wp14:anchorId="29310FCC" wp14:editId="1E62A235">
+            <wp:simplePos x="0" y="0"/>
+            <wp:positionH relativeFrom="page">
+              <wp:align>left</wp:align>
+            </wp:positionH>
+            <wp:positionV relativeFrom="page">
+              <wp:align>bottom</wp:align>
+            </wp:positionV>
+            <wp:extent cx="7566660" cy="3990975"/>
+            <wp:effectExtent l="0" t="0" r="0" b="9525"/>
+            <wp:wrapNone/>
+            <wp:docPr id="8" name="Image 8"/>
+            <wp:cNvGraphicFramePr>
+              <a:graphicFrameLocks xmlns:a="http://schemas.openxmlformats.org/drawingml/2006/main" noChangeAspect="1"/>
+            </wp:cNvGraphicFramePr>
+            <a:graphic xmlns:a="http://schemas.openxmlformats.org/drawingml/2006/main">
+              <a:graphicData uri="http://schemas.openxmlformats.org/drawingml/2006/picture">
+                <pic:pic xmlns:pic="http://schemas.openxmlformats.org/drawingml/2006/picture">
+                  <pic:nvPicPr>
+                    <pic:cNvPr id="0" name="Picture 2"/>
+                    <pic:cNvPicPr>
+                      <a:picLocks noChangeAspect="1" noChangeArrowheads="1"/>
+                    </pic:cNvPicPr>
+                  </pic:nvPicPr>
+                  <pic:blipFill>
+                    <a:blip r:embed="rId8">
+                      <a:extLst>
+                        <a:ext uri="{28A0092B-C50C-407E-A947-70E740481C1C}">
+                          <a14:useLocalDpi xmlns:a14="http://schemas.microsoft.com/office/drawing/2010/main" val="0"/>
+                        </a:ext>
+                      </a:extLst>
+                    </a:blip>
+                    <a:srcRect/>
+                    <a:stretch>
+                      <a:fillRect/>
+                    </a:stretch>
+                  </pic:blipFill>
+                  <pic:spPr bwMode="auto">
+                    <a:xfrm rot="10800000">
+                      <a:off x="0" y="0"/>
+                      <a:ext cx="7566660" cy="3990975"/>
+                    </a:xfrm>
+                    <a:prstGeom prst="rect">
+                      <a:avLst/>
+                    </a:prstGeom>
+                    <a:noFill/>
+                    <a:ln>
+                      <a:noFill/>
+                    </a:ln>
+                  </pic:spPr>
+                </pic:pic>
+              </a:graphicData>
+            </a:graphic>
+            <wp14:sizeRelH relativeFrom="margin">
+              <wp14:pctWidth>0</wp14:pctWidth>
+            </wp14:sizeRelH>
+            <wp14:sizeRelV relativeFrom="margin">
+              <wp14:pctHeight>0</wp14:pctHeight>
+            </wp14:sizeRelV>
+          </wp:anchor>
+        </w:drawing>
       </w:r>
     </w:p>
     <w:p>
@@ -2894,7 +3150,7 @@
             <wp:cNvGraphicFramePr/>
             <a:graphic xmlns:a="http://schemas.openxmlformats.org/drawingml/2006/main">
               <a:graphicData uri="http://schemas.openxmlformats.org/drawingml/2006/diagram">
-                <dgm:relIds xmlns:dgm="http://schemas.openxmlformats.org/drawingml/2006/diagram" xmlns:r="http://schemas.openxmlformats.org/officeDocument/2006/relationships" r:dm="rId9" r:lo="rId10" r:qs="rId11" r:cs="rId12"/>
+                <dgm:relIds xmlns:dgm="http://schemas.openxmlformats.org/drawingml/2006/diagram" xmlns:r="http://schemas.openxmlformats.org/officeDocument/2006/relationships" r:dm="rId10" r:lo="rId11" r:qs="rId12" r:cs="rId13"/>
               </a:graphicData>
             </a:graphic>
           </wp:anchor>
@@ -2945,56 +3201,16 @@
       <w:r>
         <w:rPr>
           <w:rFonts w:ascii="Montserrat Medium" w:hAnsi="Montserrat Medium"/>
-          <w:sz w:val="28"/>
-          <w:szCs w:val="28"/>
-          <w:lang w:val="en-US"/>
-        </w:rPr>
-        <w:t>Interactions</w:t>
-      </w:r>
-    </w:p>
-    <w:p>
-      <w:pPr>
-        <w:pStyle w:val="Paragraphedeliste"/>
-        <w:spacing w:line="480" w:lineRule="auto"/>
-        <w:ind w:left="0"/>
-        <w:rPr>
-          <w:rFonts w:ascii="Montserrat Medium" w:hAnsi="Montserrat Medium"/>
-          <w:lang w:val="en-US"/>
-        </w:rPr>
-      </w:pPr>
-      <w:r>
-        <w:rPr>
-          <w:rFonts w:ascii="Montserrat" w:hAnsi="Montserrat"/>
-          <w:color w:val="000000"/>
-          <w:lang w:val="en-US"/>
-        </w:rPr>
-        <w:t>We are several groups working on similar (facial recognition) projects, so we can help each other to achieve our goals. In the same way, we will help each other (between our two working groups).</w:t>
-      </w:r>
-    </w:p>
-    <w:p>
-      <w:pPr>
-        <w:pStyle w:val="Paragraphedeliste"/>
-        <w:ind w:left="0"/>
-        <w:rPr>
-          <w:rFonts w:ascii="Montserrat" w:hAnsi="Montserrat"/>
-          <w:sz w:val="44"/>
-          <w:szCs w:val="44"/>
-          <w:lang w:val="en-US"/>
-        </w:rPr>
-      </w:pPr>
-      <w:r>
-        <w:rPr>
-          <w:rFonts w:ascii="Montserrat Medium" w:hAnsi="Montserrat Medium"/>
           <w:noProof/>
         </w:rPr>
         <w:drawing>
-          <wp:anchor distT="0" distB="0" distL="114300" distR="114300" simplePos="0" relativeHeight="251669504" behindDoc="1" locked="0" layoutInCell="1" allowOverlap="1" wp14:anchorId="0172DB78" wp14:editId="21C07829">
+          <wp:anchor distT="0" distB="0" distL="114300" distR="114300" simplePos="0" relativeHeight="251669504" behindDoc="1" locked="0" layoutInCell="1" allowOverlap="1" wp14:anchorId="0172DB78" wp14:editId="7C227E8E">
             <wp:simplePos x="0" y="0"/>
-            <wp:positionH relativeFrom="column">
-              <wp:posOffset>-902335</wp:posOffset>
+            <wp:positionH relativeFrom="page">
+              <wp:align>left</wp:align>
             </wp:positionH>
             <wp:positionV relativeFrom="page">
-              <wp:posOffset>6690995</wp:posOffset>
+              <wp:align>bottom</wp:align>
             </wp:positionV>
             <wp:extent cx="7566660" cy="3990975"/>
             <wp:effectExtent l="0" t="0" r="0" b="9525"/>
@@ -3050,6 +3266,257 @@
           </wp:anchor>
         </w:drawing>
       </w:r>
+      <w:r>
+        <w:rPr>
+          <w:noProof/>
+        </w:rPr>
+        <w:drawing>
+          <wp:anchor distT="0" distB="0" distL="114300" distR="114300" simplePos="0" relativeHeight="251676672" behindDoc="0" locked="0" layoutInCell="1" allowOverlap="1" wp14:anchorId="2D965024" wp14:editId="137CEA85">
+            <wp:simplePos x="0" y="0"/>
+            <wp:positionH relativeFrom="column">
+              <wp:posOffset>-29845</wp:posOffset>
+            </wp:positionH>
+            <wp:positionV relativeFrom="paragraph">
+              <wp:posOffset>422275</wp:posOffset>
+            </wp:positionV>
+            <wp:extent cx="5760720" cy="1514475"/>
+            <wp:effectExtent l="0" t="0" r="0" b="9525"/>
+            <wp:wrapSquare wrapText="bothSides"/>
+            <wp:docPr id="12" name="Image 12"/>
+            <wp:cNvGraphicFramePr>
+              <a:graphicFrameLocks xmlns:a="http://schemas.openxmlformats.org/drawingml/2006/main" noChangeAspect="1"/>
+            </wp:cNvGraphicFramePr>
+            <a:graphic xmlns:a="http://schemas.openxmlformats.org/drawingml/2006/main">
+              <a:graphicData uri="http://schemas.openxmlformats.org/drawingml/2006/picture">
+                <pic:pic xmlns:pic="http://schemas.openxmlformats.org/drawingml/2006/picture">
+                  <pic:nvPicPr>
+                    <pic:cNvPr id="1" name=""/>
+                    <pic:cNvPicPr/>
+                  </pic:nvPicPr>
+                  <pic:blipFill>
+                    <a:blip r:embed="rId15">
+                      <a:extLst>
+                        <a:ext uri="{28A0092B-C50C-407E-A947-70E740481C1C}">
+                          <a14:useLocalDpi xmlns:a14="http://schemas.microsoft.com/office/drawing/2010/main" val="0"/>
+                        </a:ext>
+                      </a:extLst>
+                    </a:blip>
+                    <a:stretch>
+                      <a:fillRect/>
+                    </a:stretch>
+                  </pic:blipFill>
+                  <pic:spPr>
+                    <a:xfrm>
+                      <a:off x="0" y="0"/>
+                      <a:ext cx="5760720" cy="1514475"/>
+                    </a:xfrm>
+                    <a:prstGeom prst="rect">
+                      <a:avLst/>
+                    </a:prstGeom>
+                  </pic:spPr>
+                </pic:pic>
+              </a:graphicData>
+            </a:graphic>
+          </wp:anchor>
+        </w:drawing>
+      </w:r>
+      <w:r>
+        <w:rPr>
+          <w:rFonts w:ascii="Montserrat Medium" w:hAnsi="Montserrat Medium"/>
+          <w:sz w:val="28"/>
+          <w:szCs w:val="28"/>
+          <w:lang w:val="en-US"/>
+        </w:rPr>
+        <w:t>Planning</w:t>
+      </w:r>
+    </w:p>
+    <w:p>
+      <w:pPr>
+        <w:pStyle w:val="Paragraphedeliste"/>
+        <w:spacing w:line="480" w:lineRule="auto"/>
+        <w:ind w:left="1440"/>
+        <w:rPr>
+          <w:rFonts w:ascii="Montserrat Medium" w:hAnsi="Montserrat Medium"/>
+          <w:sz w:val="44"/>
+          <w:szCs w:val="44"/>
+          <w:lang w:val="en-US"/>
+        </w:rPr>
+      </w:pPr>
+    </w:p>
+    <w:p>
+      <w:pPr>
+        <w:pStyle w:val="Paragraphedeliste"/>
+        <w:spacing w:line="480" w:lineRule="auto"/>
+        <w:ind w:left="1440"/>
+        <w:rPr>
+          <w:rFonts w:ascii="Montserrat Medium" w:hAnsi="Montserrat Medium"/>
+          <w:sz w:val="44"/>
+          <w:szCs w:val="44"/>
+          <w:lang w:val="en-US"/>
+        </w:rPr>
+      </w:pPr>
+    </w:p>
+    <w:p>
+      <w:pPr>
+        <w:pStyle w:val="Paragraphedeliste"/>
+        <w:rPr>
+          <w:rFonts w:ascii="Montserrat Medium" w:hAnsi="Montserrat Medium"/>
+          <w:sz w:val="28"/>
+          <w:szCs w:val="28"/>
+          <w:lang w:val="en-US"/>
+        </w:rPr>
+      </w:pPr>
+    </w:p>
+    <w:p>
+      <w:pPr>
+        <w:pStyle w:val="Paragraphedeliste"/>
+        <w:spacing w:line="480" w:lineRule="auto"/>
+        <w:ind w:left="1440"/>
+        <w:rPr>
+          <w:rFonts w:ascii="Montserrat Medium" w:hAnsi="Montserrat Medium"/>
+          <w:sz w:val="44"/>
+          <w:szCs w:val="44"/>
+          <w:lang w:val="en-US"/>
+        </w:rPr>
+      </w:pPr>
+    </w:p>
+    <w:p>
+      <w:pPr>
+        <w:pStyle w:val="Paragraphedeliste"/>
+        <w:spacing w:line="480" w:lineRule="auto"/>
+        <w:ind w:left="1440"/>
+        <w:rPr>
+          <w:rFonts w:ascii="Montserrat Medium" w:hAnsi="Montserrat Medium"/>
+          <w:sz w:val="44"/>
+          <w:szCs w:val="44"/>
+          <w:lang w:val="en-US"/>
+        </w:rPr>
+      </w:pPr>
+    </w:p>
+    <w:p>
+      <w:pPr>
+        <w:pStyle w:val="Paragraphedeliste"/>
+        <w:numPr>
+          <w:ilvl w:val="0"/>
+          <w:numId w:val="2"/>
+        </w:numPr>
+        <w:spacing w:line="480" w:lineRule="auto"/>
+        <w:rPr>
+          <w:rFonts w:ascii="Montserrat Medium" w:hAnsi="Montserrat Medium"/>
+          <w:sz w:val="44"/>
+          <w:szCs w:val="44"/>
+          <w:lang w:val="en-US"/>
+        </w:rPr>
+      </w:pPr>
+      <w:r>
+        <w:rPr>
+          <w:rFonts w:ascii="Montserrat Medium" w:hAnsi="Montserrat Medium"/>
+          <w:sz w:val="28"/>
+          <w:szCs w:val="28"/>
+          <w:lang w:val="en-US"/>
+        </w:rPr>
+        <w:lastRenderedPageBreak/>
+        <w:t xml:space="preserve">Interactions </w:t>
+      </w:r>
+    </w:p>
+    <w:p>
+      <w:pPr>
+        <w:pStyle w:val="Paragraphedeliste"/>
+        <w:spacing w:line="480" w:lineRule="auto"/>
+        <w:ind w:left="0"/>
+        <w:rPr>
+          <w:rFonts w:ascii="Montserrat Medium" w:hAnsi="Montserrat Medium"/>
+          <w:lang w:val="en-US"/>
+        </w:rPr>
+      </w:pPr>
+      <w:r>
+        <w:rPr>
+          <w:rFonts w:ascii="Montserrat" w:hAnsi="Montserrat"/>
+          <w:color w:val="000000"/>
+          <w:lang w:val="en-US"/>
+        </w:rPr>
+        <w:t>We are several groups working on similar (facial recognition) projects, so we can help each other to achieve our goals. In the same way, we will help each other (between our two working groups).</w:t>
+      </w:r>
+    </w:p>
+    <w:p>
+      <w:pPr>
+        <w:pStyle w:val="Paragraphedeliste"/>
+        <w:ind w:left="0"/>
+        <w:rPr>
+          <w:rFonts w:ascii="Montserrat" w:hAnsi="Montserrat"/>
+          <w:sz w:val="44"/>
+          <w:szCs w:val="44"/>
+          <w:lang w:val="en-US"/>
+        </w:rPr>
+      </w:pPr>
+      <w:r>
+        <w:rPr>
+          <w:rFonts w:ascii="Montserrat Medium" w:hAnsi="Montserrat Medium"/>
+          <w:noProof/>
+        </w:rPr>
+        <w:drawing>
+          <wp:anchor distT="0" distB="0" distL="114300" distR="114300" simplePos="0" relativeHeight="251678720" behindDoc="1" locked="0" layoutInCell="1" allowOverlap="1" wp14:anchorId="556476F8" wp14:editId="69F5E8A8">
+            <wp:simplePos x="0" y="0"/>
+            <wp:positionH relativeFrom="page">
+              <wp:align>left</wp:align>
+            </wp:positionH>
+            <wp:positionV relativeFrom="page">
+              <wp:align>bottom</wp:align>
+            </wp:positionV>
+            <wp:extent cx="7566660" cy="3990975"/>
+            <wp:effectExtent l="0" t="0" r="0" b="9525"/>
+            <wp:wrapNone/>
+            <wp:docPr id="13" name="Image 13"/>
+            <wp:cNvGraphicFramePr>
+              <a:graphicFrameLocks xmlns:a="http://schemas.openxmlformats.org/drawingml/2006/main" noChangeAspect="1"/>
+            </wp:cNvGraphicFramePr>
+            <a:graphic xmlns:a="http://schemas.openxmlformats.org/drawingml/2006/main">
+              <a:graphicData uri="http://schemas.openxmlformats.org/drawingml/2006/picture">
+                <pic:pic xmlns:pic="http://schemas.openxmlformats.org/drawingml/2006/picture">
+                  <pic:nvPicPr>
+                    <pic:cNvPr id="0" name="Picture 2"/>
+                    <pic:cNvPicPr>
+                      <a:picLocks noChangeAspect="1" noChangeArrowheads="1"/>
+                    </pic:cNvPicPr>
+                  </pic:nvPicPr>
+                  <pic:blipFill>
+                    <a:blip r:embed="rId8">
+                      <a:extLst>
+                        <a:ext uri="{28A0092B-C50C-407E-A947-70E740481C1C}">
+                          <a14:useLocalDpi xmlns:a14="http://schemas.microsoft.com/office/drawing/2010/main" val="0"/>
+                        </a:ext>
+                      </a:extLst>
+                    </a:blip>
+                    <a:srcRect/>
+                    <a:stretch>
+                      <a:fillRect/>
+                    </a:stretch>
+                  </pic:blipFill>
+                  <pic:spPr bwMode="auto">
+                    <a:xfrm rot="10800000">
+                      <a:off x="0" y="0"/>
+                      <a:ext cx="7566660" cy="3990975"/>
+                    </a:xfrm>
+                    <a:prstGeom prst="rect">
+                      <a:avLst/>
+                    </a:prstGeom>
+                    <a:noFill/>
+                    <a:ln>
+                      <a:noFill/>
+                    </a:ln>
+                  </pic:spPr>
+                </pic:pic>
+              </a:graphicData>
+            </a:graphic>
+            <wp14:sizeRelH relativeFrom="margin">
+              <wp14:pctWidth>0</wp14:pctWidth>
+            </wp14:sizeRelH>
+            <wp14:sizeRelV relativeFrom="margin">
+              <wp14:pctHeight>0</wp14:pctHeight>
+            </wp14:sizeRelV>
+          </wp:anchor>
+        </w:drawing>
+      </w:r>
     </w:p>
     <w:sectPr>
       <w:pgSz w:w="11906" w:h="16838"/>
@@ -3313,6 +3780,155 @@
     </w:lvl>
   </w:abstractNum>
   <w:abstractNum w:abstractNumId="2" w15:restartNumberingAfterBreak="0">
+    <w:nsid w:val="117A3467"/>
+    <w:multiLevelType w:val="multilevel"/>
+    <w:tmpl w:val="47EA720A"/>
+    <w:lvl w:ilvl="0">
+      <w:start w:val="1"/>
+      <w:numFmt w:val="bullet"/>
+      <w:lvlText w:val=""/>
+      <w:lvlJc w:val="left"/>
+      <w:pPr>
+        <w:tabs>
+          <w:tab w:val="num" w:pos="720"/>
+        </w:tabs>
+        <w:ind w:left="720" w:hanging="360"/>
+      </w:pPr>
+      <w:rPr>
+        <w:rFonts w:ascii="Symbol" w:hAnsi="Symbol" w:hint="default"/>
+        <w:sz w:val="20"/>
+      </w:rPr>
+    </w:lvl>
+    <w:lvl w:ilvl="1" w:tentative="1">
+      <w:start w:val="1"/>
+      <w:numFmt w:val="bullet"/>
+      <w:lvlText w:val="o"/>
+      <w:lvlJc w:val="left"/>
+      <w:pPr>
+        <w:tabs>
+          <w:tab w:val="num" w:pos="1440"/>
+        </w:tabs>
+        <w:ind w:left="1440" w:hanging="360"/>
+      </w:pPr>
+      <w:rPr>
+        <w:rFonts w:ascii="Courier New" w:hAnsi="Courier New" w:hint="default"/>
+        <w:sz w:val="20"/>
+      </w:rPr>
+    </w:lvl>
+    <w:lvl w:ilvl="2" w:tentative="1">
+      <w:start w:val="1"/>
+      <w:numFmt w:val="bullet"/>
+      <w:lvlText w:val=""/>
+      <w:lvlJc w:val="left"/>
+      <w:pPr>
+        <w:tabs>
+          <w:tab w:val="num" w:pos="2160"/>
+        </w:tabs>
+        <w:ind w:left="2160" w:hanging="360"/>
+      </w:pPr>
+      <w:rPr>
+        <w:rFonts w:ascii="Wingdings" w:hAnsi="Wingdings" w:hint="default"/>
+        <w:sz w:val="20"/>
+      </w:rPr>
+    </w:lvl>
+    <w:lvl w:ilvl="3" w:tentative="1">
+      <w:start w:val="1"/>
+      <w:numFmt w:val="bullet"/>
+      <w:lvlText w:val=""/>
+      <w:lvlJc w:val="left"/>
+      <w:pPr>
+        <w:tabs>
+          <w:tab w:val="num" w:pos="2880"/>
+        </w:tabs>
+        <w:ind w:left="2880" w:hanging="360"/>
+      </w:pPr>
+      <w:rPr>
+        <w:rFonts w:ascii="Wingdings" w:hAnsi="Wingdings" w:hint="default"/>
+        <w:sz w:val="20"/>
+      </w:rPr>
+    </w:lvl>
+    <w:lvl w:ilvl="4" w:tentative="1">
+      <w:start w:val="1"/>
+      <w:numFmt w:val="bullet"/>
+      <w:lvlText w:val=""/>
+      <w:lvlJc w:val="left"/>
+      <w:pPr>
+        <w:tabs>
+          <w:tab w:val="num" w:pos="3600"/>
+        </w:tabs>
+        <w:ind w:left="3600" w:hanging="360"/>
+      </w:pPr>
+      <w:rPr>
+        <w:rFonts w:ascii="Wingdings" w:hAnsi="Wingdings" w:hint="default"/>
+        <w:sz w:val="20"/>
+      </w:rPr>
+    </w:lvl>
+    <w:lvl w:ilvl="5" w:tentative="1">
+      <w:start w:val="1"/>
+      <w:numFmt w:val="bullet"/>
+      <w:lvlText w:val=""/>
+      <w:lvlJc w:val="left"/>
+      <w:pPr>
+        <w:tabs>
+          <w:tab w:val="num" w:pos="4320"/>
+        </w:tabs>
+        <w:ind w:left="4320" w:hanging="360"/>
+      </w:pPr>
+      <w:rPr>
+        <w:rFonts w:ascii="Wingdings" w:hAnsi="Wingdings" w:hint="default"/>
+        <w:sz w:val="20"/>
+      </w:rPr>
+    </w:lvl>
+    <w:lvl w:ilvl="6" w:tentative="1">
+      <w:start w:val="1"/>
+      <w:numFmt w:val="bullet"/>
+      <w:lvlText w:val=""/>
+      <w:lvlJc w:val="left"/>
+      <w:pPr>
+        <w:tabs>
+          <w:tab w:val="num" w:pos="5040"/>
+        </w:tabs>
+        <w:ind w:left="5040" w:hanging="360"/>
+      </w:pPr>
+      <w:rPr>
+        <w:rFonts w:ascii="Wingdings" w:hAnsi="Wingdings" w:hint="default"/>
+        <w:sz w:val="20"/>
+      </w:rPr>
+    </w:lvl>
+    <w:lvl w:ilvl="7" w:tentative="1">
+      <w:start w:val="1"/>
+      <w:numFmt w:val="bullet"/>
+      <w:lvlText w:val=""/>
+      <w:lvlJc w:val="left"/>
+      <w:pPr>
+        <w:tabs>
+          <w:tab w:val="num" w:pos="5760"/>
+        </w:tabs>
+        <w:ind w:left="5760" w:hanging="360"/>
+      </w:pPr>
+      <w:rPr>
+        <w:rFonts w:ascii="Wingdings" w:hAnsi="Wingdings" w:hint="default"/>
+        <w:sz w:val="20"/>
+      </w:rPr>
+    </w:lvl>
+    <w:lvl w:ilvl="8" w:tentative="1">
+      <w:start w:val="1"/>
+      <w:numFmt w:val="bullet"/>
+      <w:lvlText w:val=""/>
+      <w:lvlJc w:val="left"/>
+      <w:pPr>
+        <w:tabs>
+          <w:tab w:val="num" w:pos="6480"/>
+        </w:tabs>
+        <w:ind w:left="6480" w:hanging="360"/>
+      </w:pPr>
+      <w:rPr>
+        <w:rFonts w:ascii="Wingdings" w:hAnsi="Wingdings" w:hint="default"/>
+        <w:sz w:val="20"/>
+      </w:rPr>
+    </w:lvl>
+  </w:abstractNum>
+  <w:abstractNum w:abstractNumId="3" w15:restartNumberingAfterBreak="0">
     <w:nsid w:val="12753F49"/>
     <w:multiLevelType w:val="hybridMultilevel"/>
     <w:tmpl w:val="D210606C"/>
@@ -3402,7 +4018,7 @@
       </w:pPr>
     </w:lvl>
   </w:abstractNum>
-  <w:abstractNum w:abstractNumId="3" w15:restartNumberingAfterBreak="0">
+  <w:abstractNum w:abstractNumId="4" w15:restartNumberingAfterBreak="0">
     <w:nsid w:val="158A7B44"/>
     <w:multiLevelType w:val="hybridMultilevel"/>
     <w:tmpl w:val="52C6D30E"/>
@@ -3492,7 +4108,120 @@
       </w:pPr>
     </w:lvl>
   </w:abstractNum>
-  <w:abstractNum w:abstractNumId="4" w15:restartNumberingAfterBreak="0">
+  <w:abstractNum w:abstractNumId="5" w15:restartNumberingAfterBreak="0">
+    <w:nsid w:val="2DBA04FD"/>
+    <w:multiLevelType w:val="hybridMultilevel"/>
+    <w:tmpl w:val="2FBA72FC"/>
+    <w:lvl w:ilvl="0" w:tplc="040C0001">
+      <w:start w:val="1"/>
+      <w:numFmt w:val="bullet"/>
+      <w:lvlText w:val=""/>
+      <w:lvlJc w:val="left"/>
+      <w:pPr>
+        <w:ind w:left="720" w:hanging="360"/>
+      </w:pPr>
+      <w:rPr>
+        <w:rFonts w:ascii="Symbol" w:hAnsi="Symbol" w:hint="default"/>
+      </w:rPr>
+    </w:lvl>
+    <w:lvl w:ilvl="1" w:tplc="040C0003" w:tentative="1">
+      <w:start w:val="1"/>
+      <w:numFmt w:val="bullet"/>
+      <w:lvlText w:val="o"/>
+      <w:lvlJc w:val="left"/>
+      <w:pPr>
+        <w:ind w:left="1440" w:hanging="360"/>
+      </w:pPr>
+      <w:rPr>
+        <w:rFonts w:ascii="Courier New" w:hAnsi="Courier New" w:cs="Courier New" w:hint="default"/>
+      </w:rPr>
+    </w:lvl>
+    <w:lvl w:ilvl="2" w:tplc="040C0005" w:tentative="1">
+      <w:start w:val="1"/>
+      <w:numFmt w:val="bullet"/>
+      <w:lvlText w:val=""/>
+      <w:lvlJc w:val="left"/>
+      <w:pPr>
+        <w:ind w:left="2160" w:hanging="360"/>
+      </w:pPr>
+      <w:rPr>
+        <w:rFonts w:ascii="Wingdings" w:hAnsi="Wingdings" w:hint="default"/>
+      </w:rPr>
+    </w:lvl>
+    <w:lvl w:ilvl="3" w:tplc="040C0001" w:tentative="1">
+      <w:start w:val="1"/>
+      <w:numFmt w:val="bullet"/>
+      <w:lvlText w:val=""/>
+      <w:lvlJc w:val="left"/>
+      <w:pPr>
+        <w:ind w:left="2880" w:hanging="360"/>
+      </w:pPr>
+      <w:rPr>
+        <w:rFonts w:ascii="Symbol" w:hAnsi="Symbol" w:hint="default"/>
+      </w:rPr>
+    </w:lvl>
+    <w:lvl w:ilvl="4" w:tplc="040C0003" w:tentative="1">
+      <w:start w:val="1"/>
+      <w:numFmt w:val="bullet"/>
+      <w:lvlText w:val="o"/>
+      <w:lvlJc w:val="left"/>
+      <w:pPr>
+        <w:ind w:left="3600" w:hanging="360"/>
+      </w:pPr>
+      <w:rPr>
+        <w:rFonts w:ascii="Courier New" w:hAnsi="Courier New" w:cs="Courier New" w:hint="default"/>
+      </w:rPr>
+    </w:lvl>
+    <w:lvl w:ilvl="5" w:tplc="040C0005" w:tentative="1">
+      <w:start w:val="1"/>
+      <w:numFmt w:val="bullet"/>
+      <w:lvlText w:val=""/>
+      <w:lvlJc w:val="left"/>
+      <w:pPr>
+        <w:ind w:left="4320" w:hanging="360"/>
+      </w:pPr>
+      <w:rPr>
+        <w:rFonts w:ascii="Wingdings" w:hAnsi="Wingdings" w:hint="default"/>
+      </w:rPr>
+    </w:lvl>
+    <w:lvl w:ilvl="6" w:tplc="040C0001" w:tentative="1">
+      <w:start w:val="1"/>
+      <w:numFmt w:val="bullet"/>
+      <w:lvlText w:val=""/>
+      <w:lvlJc w:val="left"/>
+      <w:pPr>
+        <w:ind w:left="5040" w:hanging="360"/>
+      </w:pPr>
+      <w:rPr>
+        <w:rFonts w:ascii="Symbol" w:hAnsi="Symbol" w:hint="default"/>
+      </w:rPr>
+    </w:lvl>
+    <w:lvl w:ilvl="7" w:tplc="040C0003" w:tentative="1">
+      <w:start w:val="1"/>
+      <w:numFmt w:val="bullet"/>
+      <w:lvlText w:val="o"/>
+      <w:lvlJc w:val="left"/>
+      <w:pPr>
+        <w:ind w:left="5760" w:hanging="360"/>
+      </w:pPr>
+      <w:rPr>
+        <w:rFonts w:ascii="Courier New" w:hAnsi="Courier New" w:cs="Courier New" w:hint="default"/>
+      </w:rPr>
+    </w:lvl>
+    <w:lvl w:ilvl="8" w:tplc="040C0005" w:tentative="1">
+      <w:start w:val="1"/>
+      <w:numFmt w:val="bullet"/>
+      <w:lvlText w:val=""/>
+      <w:lvlJc w:val="left"/>
+      <w:pPr>
+        <w:ind w:left="6480" w:hanging="360"/>
+      </w:pPr>
+      <w:rPr>
+        <w:rFonts w:ascii="Wingdings" w:hAnsi="Wingdings" w:hint="default"/>
+      </w:rPr>
+    </w:lvl>
+  </w:abstractNum>
+  <w:abstractNum w:abstractNumId="6" w15:restartNumberingAfterBreak="0">
     <w:nsid w:val="367B3D8E"/>
     <w:multiLevelType w:val="hybridMultilevel"/>
     <w:tmpl w:val="4E50C000"/>
@@ -3578,7 +4307,7 @@
       </w:pPr>
     </w:lvl>
   </w:abstractNum>
-  <w:abstractNum w:abstractNumId="5" w15:restartNumberingAfterBreak="0">
+  <w:abstractNum w:abstractNumId="7" w15:restartNumberingAfterBreak="0">
     <w:nsid w:val="3CD0431C"/>
     <w:multiLevelType w:val="multilevel"/>
     <w:tmpl w:val="8F24D46A"/>
@@ -3727,7 +4456,7 @@
       </w:rPr>
     </w:lvl>
   </w:abstractNum>
-  <w:abstractNum w:abstractNumId="6" w15:restartNumberingAfterBreak="0">
+  <w:abstractNum w:abstractNumId="8" w15:restartNumberingAfterBreak="0">
     <w:nsid w:val="43EC664B"/>
     <w:multiLevelType w:val="hybridMultilevel"/>
     <w:tmpl w:val="D9ECC924"/>
@@ -3823,11 +4552,11 @@
       </w:pPr>
     </w:lvl>
   </w:abstractNum>
-  <w:abstractNum w:abstractNumId="7" w15:restartNumberingAfterBreak="0">
+  <w:abstractNum w:abstractNumId="9" w15:restartNumberingAfterBreak="0">
     <w:nsid w:val="57FD478C"/>
     <w:multiLevelType w:val="hybridMultilevel"/>
-    <w:tmpl w:val="D9ECC924"/>
-    <w:lvl w:ilvl="0" w:tplc="0978AE84">
+    <w:tmpl w:val="1D5E229A"/>
+    <w:lvl w:ilvl="0" w:tplc="EB2C9170">
       <w:start w:val="1"/>
       <w:numFmt w:val="upperRoman"/>
       <w:lvlText w:val="%1."/>
@@ -3836,7 +4565,7 @@
         <w:ind w:left="1440" w:hanging="1080"/>
       </w:pPr>
       <w:rPr>
-        <w:rFonts w:hint="default"/>
+        <w:rFonts w:ascii="Montserrat" w:eastAsiaTheme="minorHAnsi" w:hAnsi="Montserrat" w:cstheme="minorBidi"/>
         <w:sz w:val="28"/>
         <w:szCs w:val="28"/>
       </w:rPr>
@@ -3919,7 +4648,7 @@
       </w:pPr>
     </w:lvl>
   </w:abstractNum>
-  <w:abstractNum w:abstractNumId="8" w15:restartNumberingAfterBreak="0">
+  <w:abstractNum w:abstractNumId="10" w15:restartNumberingAfterBreak="0">
     <w:nsid w:val="61850733"/>
     <w:multiLevelType w:val="hybridMultilevel"/>
     <w:tmpl w:val="B3648CEC"/>
@@ -4005,7 +4734,7 @@
       </w:pPr>
     </w:lvl>
   </w:abstractNum>
-  <w:abstractNum w:abstractNumId="9" w15:restartNumberingAfterBreak="0">
+  <w:abstractNum w:abstractNumId="11" w15:restartNumberingAfterBreak="0">
     <w:nsid w:val="6EDD62AE"/>
     <w:multiLevelType w:val="multilevel"/>
     <w:tmpl w:val="0C40572E"/>
@@ -4154,7 +4883,7 @@
       </w:rPr>
     </w:lvl>
   </w:abstractNum>
-  <w:abstractNum w:abstractNumId="10" w15:restartNumberingAfterBreak="0">
+  <w:abstractNum w:abstractNumId="12" w15:restartNumberingAfterBreak="0">
     <w:nsid w:val="711E4A84"/>
     <w:multiLevelType w:val="multilevel"/>
     <w:tmpl w:val="E894F2B8"/>
@@ -4303,7 +5032,7 @@
       </w:rPr>
     </w:lvl>
   </w:abstractNum>
-  <w:abstractNum w:abstractNumId="11" w15:restartNumberingAfterBreak="0">
+  <w:abstractNum w:abstractNumId="13" w15:restartNumberingAfterBreak="0">
     <w:nsid w:val="742E5E8C"/>
     <w:multiLevelType w:val="hybridMultilevel"/>
     <w:tmpl w:val="C8585E7A"/>
@@ -4416,7 +5145,7 @@
       </w:rPr>
     </w:lvl>
   </w:abstractNum>
-  <w:abstractNum w:abstractNumId="12" w15:restartNumberingAfterBreak="0">
+  <w:abstractNum w:abstractNumId="14" w15:restartNumberingAfterBreak="0">
     <w:nsid w:val="74CD259F"/>
     <w:multiLevelType w:val="hybridMultilevel"/>
     <w:tmpl w:val="196CC6D2"/>
@@ -4530,43 +5259,49 @@
     </w:lvl>
   </w:abstractNum>
   <w:num w:numId="1">
-    <w:abstractNumId w:val="2"/>
+    <w:abstractNumId w:val="3"/>
   </w:num>
   <w:num w:numId="2">
-    <w:abstractNumId w:val="7"/>
+    <w:abstractNumId w:val="9"/>
   </w:num>
   <w:num w:numId="3">
+    <w:abstractNumId w:val="6"/>
+  </w:num>
+  <w:num w:numId="4">
+    <w:abstractNumId w:val="10"/>
+  </w:num>
+  <w:num w:numId="5">
     <w:abstractNumId w:val="4"/>
   </w:num>
-  <w:num w:numId="4">
-    <w:abstractNumId w:val="8"/>
-  </w:num>
-  <w:num w:numId="5">
-    <w:abstractNumId w:val="3"/>
-  </w:num>
   <w:num w:numId="6">
-    <w:abstractNumId w:val="10"/>
+    <w:abstractNumId w:val="12"/>
   </w:num>
   <w:num w:numId="7">
     <w:abstractNumId w:val="1"/>
   </w:num>
   <w:num w:numId="8">
-    <w:abstractNumId w:val="11"/>
+    <w:abstractNumId w:val="13"/>
   </w:num>
   <w:num w:numId="9">
     <w:abstractNumId w:val="0"/>
   </w:num>
   <w:num w:numId="10">
-    <w:abstractNumId w:val="6"/>
+    <w:abstractNumId w:val="8"/>
   </w:num>
   <w:num w:numId="11">
-    <w:abstractNumId w:val="12"/>
+    <w:abstractNumId w:val="14"/>
   </w:num>
   <w:num w:numId="12">
+    <w:abstractNumId w:val="7"/>
+  </w:num>
+  <w:num w:numId="13">
+    <w:abstractNumId w:val="11"/>
+  </w:num>
+  <w:num w:numId="14">
     <w:abstractNumId w:val="5"/>
   </w:num>
-  <w:num w:numId="13">
-    <w:abstractNumId w:val="9"/>
+  <w:num w:numId="15">
+    <w:abstractNumId w:val="2"/>
   </w:num>
 </w:numbering>
 </file>
@@ -6172,7 +6907,7 @@
   <dgm:whole/>
   <dgm:extLst>
     <a:ext uri="http://schemas.microsoft.com/office/drawing/2008/diagram">
-      <dsp:dataModelExt xmlns:dsp="http://schemas.microsoft.com/office/drawing/2008/diagram" relId="rId13" minVer="http://schemas.openxmlformats.org/drawingml/2006/diagram"/>
+      <dsp:dataModelExt xmlns:dsp="http://schemas.microsoft.com/office/drawing/2008/diagram" relId="rId14" minVer="http://schemas.openxmlformats.org/drawingml/2006/diagram"/>
     </a:ext>
   </dgm:extLst>
 </dgm:dataModel>

</xml_diff>